<commit_message>
edit file word v2
</commit_message>
<xml_diff>
--- a/BaoCaoMonHoc_N16.docx
+++ b/BaoCaoMonHoc_N16.docx
@@ -3173,7 +3173,7 @@
         <w:pStyle w:val="ListParagraph"/>
         <w:numPr>
           <w:ilvl w:val="0"/>
-          <w:numId w:val="38"/>
+          <w:numId w:val="53"/>
         </w:numPr>
       </w:pPr>
       <w:r>
@@ -3192,7 +3192,7 @@
         <w:pStyle w:val="ListParagraph"/>
         <w:numPr>
           <w:ilvl w:val="0"/>
-          <w:numId w:val="38"/>
+          <w:numId w:val="53"/>
         </w:numPr>
       </w:pPr>
       <w:r>
@@ -3211,7 +3211,7 @@
         <w:pStyle w:val="ListParagraph"/>
         <w:numPr>
           <w:ilvl w:val="0"/>
-          <w:numId w:val="38"/>
+          <w:numId w:val="53"/>
         </w:numPr>
       </w:pPr>
       <w:r>
@@ -3230,7 +3230,7 @@
         <w:pStyle w:val="ListParagraph"/>
         <w:numPr>
           <w:ilvl w:val="0"/>
-          <w:numId w:val="38"/>
+          <w:numId w:val="53"/>
         </w:numPr>
       </w:pPr>
       <w:r>
@@ -3249,7 +3249,7 @@
         <w:pStyle w:val="ListParagraph"/>
         <w:numPr>
           <w:ilvl w:val="0"/>
-          <w:numId w:val="38"/>
+          <w:numId w:val="53"/>
         </w:numPr>
       </w:pPr>
       <w:r>
@@ -3265,7 +3265,7 @@
         <w:pStyle w:val="ListParagraph"/>
         <w:numPr>
           <w:ilvl w:val="0"/>
-          <w:numId w:val="38"/>
+          <w:numId w:val="53"/>
         </w:numPr>
       </w:pPr>
       <w:r>
@@ -3284,7 +3284,7 @@
         <w:pStyle w:val="ListParagraph"/>
         <w:numPr>
           <w:ilvl w:val="0"/>
-          <w:numId w:val="38"/>
+          <w:numId w:val="53"/>
         </w:numPr>
       </w:pPr>
       <w:r>
@@ -3387,7 +3387,7 @@
         <w:pStyle w:val="ListParagraph"/>
         <w:numPr>
           <w:ilvl w:val="0"/>
-          <w:numId w:val="39"/>
+          <w:numId w:val="54"/>
         </w:numPr>
       </w:pPr>
       <w:r>
@@ -3437,7 +3437,7 @@
         <w:pStyle w:val="ListParagraph"/>
         <w:numPr>
           <w:ilvl w:val="0"/>
-          <w:numId w:val="39"/>
+          <w:numId w:val="54"/>
         </w:numPr>
       </w:pPr>
       <w:r>
@@ -3487,7 +3487,7 @@
         <w:pStyle w:val="ListParagraph"/>
         <w:numPr>
           <w:ilvl w:val="0"/>
-          <w:numId w:val="39"/>
+          <w:numId w:val="54"/>
         </w:numPr>
       </w:pPr>
       <w:r>
@@ -3537,7 +3537,7 @@
         <w:pStyle w:val="ListParagraph"/>
         <w:numPr>
           <w:ilvl w:val="0"/>
-          <w:numId w:val="39"/>
+          <w:numId w:val="54"/>
         </w:numPr>
       </w:pPr>
       <w:r>
@@ -3588,7 +3588,7 @@
         <w:pStyle w:val="ListParagraph"/>
         <w:numPr>
           <w:ilvl w:val="0"/>
-          <w:numId w:val="39"/>
+          <w:numId w:val="54"/>
         </w:numPr>
       </w:pPr>
       <w:r>
@@ -4386,19 +4386,19 @@
       <w:pPr>
         <w:pStyle w:val="Heading2"/>
       </w:pPr>
-      <w:bookmarkStart w:id="6" w:name="_Hlk167023849"/>
-      <w:bookmarkStart w:id="7" w:name="_Hlk167023879"/>
-      <w:bookmarkStart w:id="8" w:name="_Toc167052459"/>
+      <w:bookmarkStart w:id="6" w:name="_Toc167052459"/>
+      <w:bookmarkStart w:id="7" w:name="_Hlk167023849"/>
+      <w:bookmarkStart w:id="8" w:name="_Hlk167023879"/>
       <w:r>
         <w:t xml:space="preserve">Service-Based </w:t>
       </w:r>
       <w:r>
         <w:t>architecture style</w:t>
       </w:r>
-      <w:bookmarkEnd w:id="8"/>
-    </w:p>
-    <w:bookmarkEnd w:id="6"/>
+      <w:bookmarkEnd w:id="6"/>
+    </w:p>
     <w:bookmarkEnd w:id="7"/>
+    <w:bookmarkEnd w:id="8"/>
     <w:p>
       <w:r>
         <w:t>Kiến trúc dựa trên dịch vụ (Service-Based Architecture - SBA) là một mô hình thiết kế phần mềm trong đó các ứng dụng được chia thành các dịch vụ nhỏ, mỗi dịch vụ đảm nhiệm một chức năng cụ thể và giao tiếp với nhau qua các giao thức định sẵn. Các dịch vụ này có thể chạy trên cùng một máy chủ hoặc phân tán trên nhiều máy chủ khác nhau, và thường sử dụng các giao thức như HTTP/HTTPS để trao đổi dữ liệu. SBA thường được sử dụng trong các hệ thống phân tán và quy mô lớn để tận dụng tính linh hoạt và khả năng mở rộng.</w:t>
@@ -5295,16 +5295,7 @@
       </w:pPr>
       <w:bookmarkStart w:id="11" w:name="_Toc167052462"/>
       <w:r>
-        <w:t xml:space="preserve">Service-Oriented </w:t>
-      </w:r>
-      <w:r>
-        <w:t>a</w:t>
-      </w:r>
-      <w:r>
-        <w:t>rchitecture</w:t>
-      </w:r>
-      <w:r>
-        <w:t xml:space="preserve"> style</w:t>
+        <w:t>Service-Oriented architecture style</w:t>
       </w:r>
       <w:bookmarkEnd w:id="11"/>
     </w:p>
@@ -5494,8 +5485,1318 @@
     </w:p>
     <w:p>
       <w:pPr>
+        <w:spacing w:after="160" w:line="276" w:lineRule="auto"/>
         <w:ind w:firstLine="0"/>
-      </w:pPr>
+        <w:rPr>
+          <w:rFonts w:eastAsia="Times New Roman" w:cs="Times New Roman"/>
+          <w:szCs w:val="26"/>
+        </w:rPr>
+      </w:pPr>
+      <w:r>
+        <w:rPr>
+          <w:rFonts w:eastAsia="Times New Roman" w:cs="Times New Roman"/>
+          <w:szCs w:val="26"/>
+        </w:rPr>
+        <w:t>Dựa vào yêu cầu bài toán ta phân tích thấy:</w:t>
+      </w:r>
+    </w:p>
+    <w:p>
+      <w:pPr>
+        <w:tabs>
+          <w:tab w:val="left" w:pos="0"/>
+          <w:tab w:val="left" w:pos="720"/>
+        </w:tabs>
+        <w:spacing w:after="160"/>
+        <w:ind w:left="360"/>
+        <w:rPr>
+          <w:rFonts w:eastAsia="Times New Roman" w:cs="Times New Roman"/>
+          <w:szCs w:val="26"/>
+        </w:rPr>
+      </w:pPr>
+      <w:r>
+        <w:rPr>
+          <w:rFonts w:eastAsia="Times New Roman" w:cs="Times New Roman"/>
+          <w:szCs w:val="26"/>
+        </w:rPr>
+        <w:lastRenderedPageBreak/>
+        <w:t xml:space="preserve">Hệ thống phức tạp, nhiều chức năng: Hệ thống quản lý đăng ký học phần bao gồm nhiều chức năng độc lập (quản lý sinh viên, ngành học, môn học, lớp học, đăng ký học phần, học phí, xét tốt nghiệp, cựu sinh viên,...). </w:t>
+      </w:r>
+    </w:p>
+    <w:p>
+      <w:pPr>
+        <w:tabs>
+          <w:tab w:val="left" w:pos="0"/>
+          <w:tab w:val="left" w:pos="720"/>
+        </w:tabs>
+        <w:spacing w:after="160"/>
+        <w:ind w:left="360"/>
+        <w:rPr>
+          <w:rFonts w:eastAsia="Times New Roman" w:cs="Times New Roman"/>
+          <w:szCs w:val="26"/>
+        </w:rPr>
+      </w:pPr>
+      <w:r>
+        <w:rPr>
+          <w:rFonts w:eastAsia="Times New Roman" w:cs="Times New Roman"/>
+          <w:szCs w:val="26"/>
+        </w:rPr>
+        <w:t>Yêu cầu về khả năng mở rộng và thay đổi</w:t>
+      </w:r>
+      <w:r>
+        <w:rPr>
+          <w:rFonts w:eastAsia="Times New Roman" w:cs="Times New Roman"/>
+          <w:b/>
+          <w:bCs/>
+          <w:szCs w:val="26"/>
+        </w:rPr>
+        <w:t>:</w:t>
+      </w:r>
+      <w:r>
+        <w:rPr>
+          <w:rFonts w:eastAsia="Times New Roman" w:cs="Times New Roman"/>
+          <w:szCs w:val="26"/>
+        </w:rPr>
+        <w:t xml:space="preserve"> Khi trường đại học mở rộng quy mô hoặc thay đổi quy chế, quy định</w:t>
+      </w:r>
+    </w:p>
+    <w:p>
+      <w:pPr>
+        <w:tabs>
+          <w:tab w:val="left" w:pos="0"/>
+          <w:tab w:val="left" w:pos="720"/>
+        </w:tabs>
+        <w:spacing w:after="160"/>
+        <w:ind w:left="360"/>
+        <w:rPr>
+          <w:rFonts w:eastAsia="Times New Roman" w:cs="Times New Roman"/>
+          <w:szCs w:val="26"/>
+        </w:rPr>
+      </w:pPr>
+      <w:r>
+        <w:rPr>
+          <w:rFonts w:eastAsia="Times New Roman" w:cs="Times New Roman"/>
+          <w:szCs w:val="26"/>
+        </w:rPr>
+        <w:t xml:space="preserve">Sự độc lập giữa các chức năng: Các chức năng trong hệ thống hoạt động độc lập với nhau. </w:t>
+      </w:r>
+    </w:p>
+    <w:p>
+      <w:pPr>
+        <w:spacing w:after="160"/>
+        <w:ind w:firstLine="0"/>
+        <w:rPr>
+          <w:rFonts w:eastAsia="Times New Roman" w:cs="Times New Roman"/>
+          <w:szCs w:val="26"/>
+        </w:rPr>
+      </w:pPr>
+      <w:r>
+        <w:rPr>
+          <w:rFonts w:eastAsia="Times New Roman" w:cs="Times New Roman"/>
+          <w:szCs w:val="26"/>
+        </w:rPr>
+        <w:t>Qua đó ta thấy việc phân tách bài toán thành nhiều phần khác nhau giúp dễ dàng quản lý cũng như mở rộng hơn. Dựa vào yêu cầu đề và kiến thức hạn hẹp về kiến trúc phần mềm của nhóm. Nhóm em chọn kiến trúc microservices để thực hiện triển khai bài toán. Việc chọn kiến trúc microservice là vì kiến trúc này đáp ứng cũng như giải quyết được đa phần yêu cầu bài toán đưa ra như:</w:t>
+      </w:r>
+    </w:p>
+    <w:p>
+      <w:pPr>
+        <w:tabs>
+          <w:tab w:val="left" w:pos="0"/>
+          <w:tab w:val="left" w:pos="1440"/>
+        </w:tabs>
+        <w:spacing w:after="160"/>
+        <w:ind w:left="360"/>
+        <w:rPr>
+          <w:rFonts w:eastAsia="Times New Roman" w:cs="Times New Roman"/>
+          <w:szCs w:val="26"/>
+        </w:rPr>
+      </w:pPr>
+      <w:r>
+        <w:rPr>
+          <w:rFonts w:eastAsia="Times New Roman" w:cs="Times New Roman"/>
+          <w:szCs w:val="26"/>
+        </w:rPr>
+        <w:t>Linh hoạt và dễ mở rộng: Dễ dàng thêm/bỏ chức năng, điều chỉnh logic riêng biệt cho từng phần, phù hợp với sự thay đổi về quy chế, cơ cấu ngành học, quy mô đào tạo...</w:t>
+      </w:r>
+    </w:p>
+    <w:p>
+      <w:pPr>
+        <w:tabs>
+          <w:tab w:val="left" w:pos="0"/>
+          <w:tab w:val="left" w:pos="1440"/>
+        </w:tabs>
+        <w:spacing w:after="160"/>
+        <w:ind w:left="360"/>
+        <w:rPr>
+          <w:rFonts w:eastAsia="Times New Roman" w:cs="Times New Roman"/>
+          <w:szCs w:val="26"/>
+        </w:rPr>
+      </w:pPr>
+      <w:r>
+        <w:rPr>
+          <w:rFonts w:eastAsia="Times New Roman" w:cs="Times New Roman"/>
+          <w:szCs w:val="26"/>
+        </w:rPr>
+        <w:t>Độc lập và dễ phát triển: Các nhóm phát triển độc lập, rút ngắn thời gian phát triển, tăng khả năng phản hồi nhanh với yêu cầu thay đổi.</w:t>
+      </w:r>
+    </w:p>
+    <w:p>
+      <w:pPr>
+        <w:tabs>
+          <w:tab w:val="left" w:pos="0"/>
+          <w:tab w:val="left" w:pos="1440"/>
+        </w:tabs>
+        <w:spacing w:after="160"/>
+        <w:ind w:left="360"/>
+        <w:rPr>
+          <w:rFonts w:eastAsia="Times New Roman" w:cs="Times New Roman"/>
+          <w:szCs w:val="26"/>
+        </w:rPr>
+      </w:pPr>
+      <w:r>
+        <w:rPr>
+          <w:rFonts w:eastAsia="Times New Roman" w:cs="Times New Roman"/>
+          <w:szCs w:val="26"/>
+        </w:rPr>
+        <w:t>Dễ bảo trì và nâng cấp: Thay đổi một phần mà không ảnh hưởng đến các phần khác, giúp bảo trì hệ thống dễ dàng, hạn chế rủi ro khi sửa lỗi.</w:t>
+      </w:r>
+    </w:p>
+    <w:p>
+      <w:pPr>
+        <w:tabs>
+          <w:tab w:val="left" w:pos="0"/>
+          <w:tab w:val="left" w:pos="1440"/>
+        </w:tabs>
+        <w:spacing w:after="160"/>
+        <w:ind w:left="360"/>
+        <w:rPr>
+          <w:rFonts w:eastAsia="Times New Roman" w:cs="Times New Roman"/>
+          <w:szCs w:val="26"/>
+        </w:rPr>
+      </w:pPr>
+      <w:r>
+        <w:rPr>
+          <w:rFonts w:eastAsia="Times New Roman" w:cs="Times New Roman"/>
+          <w:szCs w:val="26"/>
+        </w:rPr>
+        <w:t>Khả năng chịu lỗi cao: Lỗi ở một phần không ảnh hưởng đến các phần còn lại, đảm bảo tính ổn định cho hệ thống.</w:t>
+      </w:r>
+    </w:p>
+    <w:p>
+      <w:pPr>
+        <w:spacing w:after="160"/>
+        <w:ind w:firstLine="0"/>
+        <w:rPr>
+          <w:rFonts w:eastAsia="Times New Roman" w:cs="Times New Roman"/>
+          <w:szCs w:val="26"/>
+        </w:rPr>
+      </w:pPr>
+      <w:r>
+        <w:rPr>
+          <w:rFonts w:eastAsia="Times New Roman" w:cs="Times New Roman"/>
+          <w:szCs w:val="26"/>
+        </w:rPr>
+        <w:t>Ngoài ra thì kiến trúc microservices cũng hỗ trợ các phương thức giao tiếp giữa các microservice dễ dàng như REST API, Message Queue,… Đồng thời việc tìm kiếm và quản lý các microservice cũng được hỗ trợ bằng các công cụ như Service</w:t>
+      </w:r>
+      <w:r>
+        <w:rPr>
+          <w:rFonts w:eastAsia="Times New Roman" w:cs="Times New Roman"/>
+          <w:b/>
+          <w:bCs/>
+          <w:szCs w:val="26"/>
+        </w:rPr>
+        <w:t xml:space="preserve"> </w:t>
+      </w:r>
+      <w:r>
+        <w:rPr>
+          <w:rFonts w:eastAsia="Times New Roman" w:cs="Times New Roman"/>
+          <w:szCs w:val="26"/>
+        </w:rPr>
+        <w:t>Discovery</w:t>
+      </w:r>
+      <w:r>
+        <w:rPr>
+          <w:rFonts w:eastAsia="Times New Roman" w:cs="Times New Roman"/>
+          <w:b/>
+          <w:bCs/>
+          <w:szCs w:val="26"/>
+        </w:rPr>
+        <w:t>,</w:t>
+      </w:r>
+      <w:r>
+        <w:rPr>
+          <w:rFonts w:eastAsia="Times New Roman" w:cs="Times New Roman"/>
+          <w:szCs w:val="26"/>
+        </w:rPr>
+        <w:t xml:space="preserve"> Prometheus, Grafana, Datadog,… Việc chọn kiến trúc phù hợp là quan trọng song đó việc sử dụng kiến trúc như thế nào cũng quan trọng không kém. Trong kến trúc microservices việc phân tách bài toán thành các microservice đóng vai trò quan trọng. Vì việc phân tách không hợp lý sẽ gặp các vấn đề về : độ phức tạp, chi phí, hiêu suất, tính bảo mật, tính linh hoạt,… Như đối với yêu cầu bài toán phân tách thành 2-3 </w:t>
+      </w:r>
+      <w:r>
+        <w:rPr>
+          <w:rFonts w:eastAsia="Times New Roman" w:cs="Times New Roman"/>
+          <w:szCs w:val="26"/>
+        </w:rPr>
+        <w:lastRenderedPageBreak/>
+        <w:t>microservice là ít, song đó ta gặp các vấn đề như: thiếu tính linh hoạt, dễ bị phụ thuộc, lỗi ở một microservice ảnh hưởng đến đa phần của  hệ thống… Tuy nhiên việc phân tách quá rời rạc từ 8 microservice trở lên thì cũng có một số vấn đề tương ứng như: phức tạp về kiến trúc, giao tiếp phức tạp, chi phí cao, khó kiểm thử… Tóm lại việc phân tách microservices hợp lý cũng góp phần vào việc quyết định sự đúng đắn của việc chọn kiến trúc phù hợp. Chọn đúng kiến trúc mà không hiểu không biết các sử dụng thì yêu cầu bài toán cũng không được đảm bảo. Vì vậy chúng ta cần phân tách bài toán sao cho phù hợp cân bằng giữa độ phức tạp và tính hiệu quả, đảm bảo sự linh hoạt, dễ quản lý và phát triển, tránh quá phức tạp hoặc quá đơn giản. Tuy nhiên việc lựa chọn số lượng microservice phù hợp phụ thuộc vào nhiều yếu tố như quy mô, nhu cầu quản lý, nguồn lực,… Ở đây không có đúng sai, chỉ có phù hợp hay không? Và có chấp nhận trả giá hay không? Nhóm em phân chia hệ thống thành 6 microservice để cân bằng giữa tính linh hoạt, khả năng mở rộng, bảo mật và hiệu suất, dễ quản lý và kiểm thử hơn. Đối với nhóm em thì đây là phương án tối ưu nhất. 6 microservice của nhóm em được phân tách như sau:</w:t>
+      </w:r>
+    </w:p>
+    <w:p>
+      <w:pPr>
+        <w:spacing w:after="160" w:line="276" w:lineRule="auto"/>
+        <w:rPr>
+          <w:rFonts w:eastAsia="Times New Roman" w:cs="Times New Roman"/>
+          <w:szCs w:val="26"/>
+        </w:rPr>
+      </w:pPr>
+      <w:r>
+        <w:rPr>
+          <w:rFonts w:eastAsia="Times New Roman" w:cs="Times New Roman"/>
+          <w:szCs w:val="26"/>
+        </w:rPr>
+        <w:t>Quản lý Học thuật (kết hợp thông tin sinh viên, khoa, ngành, môn, lớp, học phí),</w:t>
+      </w:r>
+    </w:p>
+    <w:p>
+      <w:pPr>
+        <w:spacing w:after="160" w:line="276" w:lineRule="auto"/>
+        <w:rPr>
+          <w:rFonts w:eastAsia="Times New Roman" w:cs="Times New Roman"/>
+          <w:szCs w:val="26"/>
+        </w:rPr>
+      </w:pPr>
+      <w:r>
+        <w:rPr>
+          <w:rFonts w:eastAsia="Times New Roman" w:cs="Times New Roman"/>
+          <w:szCs w:val="26"/>
+        </w:rPr>
+        <w:t xml:space="preserve">Quản lí đăng ký học phần, </w:t>
+      </w:r>
+    </w:p>
+    <w:p>
+      <w:pPr>
+        <w:spacing w:after="160" w:line="276" w:lineRule="auto"/>
+        <w:rPr>
+          <w:rFonts w:eastAsia="Times New Roman" w:cs="Times New Roman"/>
+          <w:szCs w:val="26"/>
+        </w:rPr>
+      </w:pPr>
+      <w:r>
+        <w:rPr>
+          <w:rFonts w:eastAsia="Times New Roman" w:cs="Times New Roman"/>
+          <w:szCs w:val="26"/>
+        </w:rPr>
+        <w:t xml:space="preserve">Quản lý Xét tốt nghiệp, </w:t>
+      </w:r>
+    </w:p>
+    <w:p>
+      <w:pPr>
+        <w:spacing w:after="160" w:line="276" w:lineRule="auto"/>
+        <w:rPr>
+          <w:rFonts w:eastAsia="Times New Roman" w:cs="Times New Roman"/>
+          <w:szCs w:val="26"/>
+        </w:rPr>
+      </w:pPr>
+      <w:r>
+        <w:rPr>
+          <w:rFonts w:eastAsia="Times New Roman" w:cs="Times New Roman"/>
+          <w:szCs w:val="26"/>
+        </w:rPr>
+        <w:t xml:space="preserve">Quản lý Tài khoản, </w:t>
+      </w:r>
+    </w:p>
+    <w:p>
+      <w:pPr>
+        <w:spacing w:after="160" w:line="276" w:lineRule="auto"/>
+        <w:rPr>
+          <w:rFonts w:eastAsia="Times New Roman" w:cs="Times New Roman"/>
+          <w:szCs w:val="26"/>
+        </w:rPr>
+      </w:pPr>
+      <w:r>
+        <w:rPr>
+          <w:rFonts w:eastAsia="Times New Roman" w:cs="Times New Roman"/>
+          <w:szCs w:val="26"/>
+        </w:rPr>
+        <w:t xml:space="preserve">Quản lý Thông báo, </w:t>
+      </w:r>
+    </w:p>
+    <w:p>
+      <w:pPr>
+        <w:spacing w:after="160" w:line="276" w:lineRule="auto"/>
+        <w:rPr>
+          <w:rFonts w:eastAsia="Times New Roman" w:cs="Times New Roman"/>
+          <w:szCs w:val="26"/>
+        </w:rPr>
+      </w:pPr>
+      <w:r>
+        <w:rPr>
+          <w:rFonts w:eastAsia="Times New Roman" w:cs="Times New Roman"/>
+          <w:szCs w:val="26"/>
+        </w:rPr>
+        <w:t>Quản lý Cựu sinh viên</w:t>
+      </w:r>
+    </w:p>
+    <w:p>
+      <w:pPr>
+        <w:spacing w:after="160"/>
+        <w:ind w:firstLine="0"/>
+        <w:rPr>
+          <w:rFonts w:eastAsia="Times New Roman" w:cs="Times New Roman"/>
+          <w:szCs w:val="26"/>
+        </w:rPr>
+      </w:pPr>
+      <w:r>
+        <w:rPr>
+          <w:rFonts w:eastAsia="Times New Roman" w:cs="Times New Roman"/>
+          <w:szCs w:val="26"/>
+        </w:rPr>
+        <w:t>Sau đây là phần phân tích của 6 microservice trên:</w:t>
+      </w:r>
+    </w:p>
+    <w:p>
+      <w:pPr>
+        <w:pStyle w:val="ListParagraph"/>
+        <w:numPr>
+          <w:ilvl w:val="0"/>
+          <w:numId w:val="14"/>
+        </w:numPr>
+        <w:spacing w:after="0"/>
+        <w:rPr>
+          <w:rFonts w:eastAsia="Times New Roman" w:cs="Times New Roman"/>
+          <w:b/>
+          <w:bCs/>
+          <w:szCs w:val="26"/>
+        </w:rPr>
+      </w:pPr>
+      <w:r>
+        <w:rPr>
+          <w:rFonts w:eastAsia="Times New Roman" w:cs="Times New Roman"/>
+          <w:b/>
+          <w:bCs/>
+          <w:szCs w:val="26"/>
+        </w:rPr>
+        <w:t>Quản lý Học thuật</w:t>
+      </w:r>
+    </w:p>
+    <w:p>
+      <w:pPr>
+        <w:spacing w:after="160"/>
+        <w:rPr>
+          <w:rFonts w:eastAsia="Times New Roman" w:cs="Times New Roman"/>
+          <w:szCs w:val="26"/>
+        </w:rPr>
+      </w:pPr>
+      <w:r>
+        <w:rPr>
+          <w:rFonts w:eastAsia="Times New Roman" w:cs="Times New Roman"/>
+          <w:szCs w:val="26"/>
+        </w:rPr>
+        <w:t>Chức năng:</w:t>
+      </w:r>
+    </w:p>
+    <w:p>
+      <w:pPr>
+        <w:pStyle w:val="ListParagraph"/>
+        <w:numPr>
+          <w:ilvl w:val="1"/>
+          <w:numId w:val="13"/>
+        </w:numPr>
+        <w:spacing w:after="0"/>
+        <w:rPr>
+          <w:rFonts w:eastAsia="Times New Roman" w:cs="Times New Roman"/>
+          <w:szCs w:val="26"/>
+        </w:rPr>
+      </w:pPr>
+      <w:r>
+        <w:rPr>
+          <w:rFonts w:eastAsia="Times New Roman" w:cs="Times New Roman"/>
+          <w:szCs w:val="26"/>
+        </w:rPr>
+        <w:t>Lưu trữ và quản lý thông tin sinh viên (họ tên, mã sinh viên, ngành học, khoa, số điện thoại, email, v.v.).</w:t>
+      </w:r>
+    </w:p>
+    <w:p>
+      <w:pPr>
+        <w:pStyle w:val="ListParagraph"/>
+        <w:numPr>
+          <w:ilvl w:val="1"/>
+          <w:numId w:val="13"/>
+        </w:numPr>
+        <w:spacing w:after="0"/>
+        <w:rPr>
+          <w:rFonts w:eastAsia="Times New Roman" w:cs="Times New Roman"/>
+          <w:szCs w:val="26"/>
+        </w:rPr>
+      </w:pPr>
+      <w:r>
+        <w:rPr>
+          <w:rFonts w:eastAsia="Times New Roman" w:cs="Times New Roman"/>
+          <w:szCs w:val="26"/>
+        </w:rPr>
+        <w:t>Quản lý thông tin học tập của sinh viên (số tín chỉ đã đạt, số môn đã học, điểm môn học, điểm trung bình tích lũy, v.v.).</w:t>
+      </w:r>
+    </w:p>
+    <w:p>
+      <w:pPr>
+        <w:pStyle w:val="ListParagraph"/>
+        <w:numPr>
+          <w:ilvl w:val="1"/>
+          <w:numId w:val="13"/>
+        </w:numPr>
+        <w:spacing w:after="0"/>
+        <w:rPr>
+          <w:rFonts w:eastAsia="Times New Roman" w:cs="Times New Roman"/>
+          <w:szCs w:val="26"/>
+        </w:rPr>
+      </w:pPr>
+      <w:r>
+        <w:rPr>
+          <w:rFonts w:eastAsia="Times New Roman" w:cs="Times New Roman"/>
+          <w:szCs w:val="26"/>
+        </w:rPr>
+        <w:t>Quản lý thông tin về khoa, ngành học, môn học (tên, mã, số tín chỉ, tiên quyết, v.v.).</w:t>
+      </w:r>
+    </w:p>
+    <w:p>
+      <w:pPr>
+        <w:pStyle w:val="ListParagraph"/>
+        <w:numPr>
+          <w:ilvl w:val="1"/>
+          <w:numId w:val="13"/>
+        </w:numPr>
+        <w:spacing w:after="0"/>
+        <w:rPr>
+          <w:rFonts w:eastAsia="Times New Roman" w:cs="Times New Roman"/>
+          <w:szCs w:val="26"/>
+        </w:rPr>
+      </w:pPr>
+      <w:r>
+        <w:rPr>
+          <w:rFonts w:eastAsia="Times New Roman" w:cs="Times New Roman"/>
+          <w:szCs w:val="26"/>
+        </w:rPr>
+        <w:lastRenderedPageBreak/>
+        <w:t>Quản lý thông tin lớp học (mã lớp, môn học, giảng viên, số lượng sinh viên tối đa, thời gian học, địa điểm học, v.v.).</w:t>
+      </w:r>
+    </w:p>
+    <w:p>
+      <w:pPr>
+        <w:pStyle w:val="ListParagraph"/>
+        <w:numPr>
+          <w:ilvl w:val="1"/>
+          <w:numId w:val="13"/>
+        </w:numPr>
+        <w:spacing w:after="0"/>
+        <w:rPr>
+          <w:rFonts w:eastAsia="Times New Roman" w:cs="Times New Roman"/>
+          <w:szCs w:val="26"/>
+        </w:rPr>
+      </w:pPr>
+      <w:r>
+        <w:rPr>
+          <w:rFonts w:eastAsia="Times New Roman" w:cs="Times New Roman"/>
+          <w:szCs w:val="26"/>
+        </w:rPr>
+        <w:t>Tính toán và quản lý học phí.</w:t>
+      </w:r>
+    </w:p>
+    <w:p>
+      <w:pPr>
+        <w:pStyle w:val="ListParagraph"/>
+        <w:numPr>
+          <w:ilvl w:val="1"/>
+          <w:numId w:val="13"/>
+        </w:numPr>
+        <w:spacing w:after="0"/>
+        <w:rPr>
+          <w:rFonts w:eastAsia="Times New Roman" w:cs="Times New Roman"/>
+          <w:szCs w:val="26"/>
+        </w:rPr>
+      </w:pPr>
+      <w:r>
+        <w:rPr>
+          <w:rFonts w:eastAsia="Times New Roman" w:cs="Times New Roman"/>
+          <w:szCs w:val="26"/>
+        </w:rPr>
+        <w:t>Quản lý Thời khóa biểu</w:t>
+      </w:r>
+    </w:p>
+    <w:p>
+      <w:pPr>
+        <w:spacing w:after="160"/>
+        <w:ind w:left="720"/>
+        <w:rPr>
+          <w:rFonts w:eastAsia="Times New Roman" w:cs="Times New Roman"/>
+          <w:szCs w:val="26"/>
+        </w:rPr>
+      </w:pPr>
+      <w:r>
+        <w:rPr>
+          <w:rFonts w:eastAsia="Times New Roman" w:cs="Times New Roman"/>
+          <w:szCs w:val="26"/>
+        </w:rPr>
+        <w:t>Giao tiếp:</w:t>
+      </w:r>
+    </w:p>
+    <w:p>
+      <w:pPr>
+        <w:pStyle w:val="ListParagraph"/>
+        <w:numPr>
+          <w:ilvl w:val="1"/>
+          <w:numId w:val="13"/>
+        </w:numPr>
+        <w:spacing w:after="0"/>
+        <w:rPr>
+          <w:rFonts w:eastAsia="Times New Roman" w:cs="Times New Roman"/>
+          <w:szCs w:val="26"/>
+        </w:rPr>
+      </w:pPr>
+      <w:r>
+        <w:rPr>
+          <w:rFonts w:eastAsia="Times New Roman" w:cs="Times New Roman"/>
+          <w:szCs w:val="26"/>
+        </w:rPr>
+        <w:t>Cung cấp API cho các microservice khác (Đăng ký học phần, Quản lý Xét tốt nghiệp, Quản lý Thông báo, Quản lý Cựu sinh viên) để truy vấn và cập nhật thông tin.</w:t>
+      </w:r>
+    </w:p>
+    <w:p>
+      <w:pPr>
+        <w:pStyle w:val="ListParagraph"/>
+        <w:numPr>
+          <w:ilvl w:val="1"/>
+          <w:numId w:val="13"/>
+        </w:numPr>
+        <w:spacing w:after="0"/>
+        <w:rPr>
+          <w:rFonts w:eastAsia="Times New Roman" w:cs="Times New Roman"/>
+          <w:szCs w:val="26"/>
+        </w:rPr>
+      </w:pPr>
+      <w:r>
+        <w:rPr>
+          <w:rFonts w:eastAsia="Times New Roman" w:cs="Times New Roman"/>
+          <w:szCs w:val="26"/>
+        </w:rPr>
+        <w:t>Cung cấp giao diện cho sinh viên để xem thông tin cá nhân, lịch học, điểm số, kết quả học tập.</w:t>
+      </w:r>
+    </w:p>
+    <w:p>
+      <w:pPr>
+        <w:pStyle w:val="ListParagraph"/>
+        <w:numPr>
+          <w:ilvl w:val="0"/>
+          <w:numId w:val="14"/>
+        </w:numPr>
+        <w:spacing w:after="0"/>
+        <w:rPr>
+          <w:rFonts w:eastAsia="Times New Roman" w:cs="Times New Roman"/>
+          <w:b/>
+          <w:bCs/>
+          <w:szCs w:val="26"/>
+        </w:rPr>
+      </w:pPr>
+      <w:r>
+        <w:rPr>
+          <w:rFonts w:eastAsia="Times New Roman" w:cs="Times New Roman"/>
+          <w:b/>
+          <w:bCs/>
+          <w:szCs w:val="26"/>
+        </w:rPr>
+        <w:t>Đăng ký học phần</w:t>
+      </w:r>
+    </w:p>
+    <w:p>
+      <w:pPr>
+        <w:spacing w:after="160"/>
+        <w:rPr>
+          <w:rFonts w:eastAsia="Times New Roman" w:cs="Times New Roman"/>
+          <w:szCs w:val="26"/>
+        </w:rPr>
+      </w:pPr>
+      <w:r>
+        <w:rPr>
+          <w:rFonts w:eastAsia="Times New Roman" w:cs="Times New Roman"/>
+          <w:szCs w:val="26"/>
+        </w:rPr>
+        <w:t>Chức năng:</w:t>
+      </w:r>
+    </w:p>
+    <w:p>
+      <w:pPr>
+        <w:pStyle w:val="ListParagraph"/>
+        <w:numPr>
+          <w:ilvl w:val="1"/>
+          <w:numId w:val="15"/>
+        </w:numPr>
+        <w:tabs>
+          <w:tab w:val="left" w:pos="0"/>
+          <w:tab w:val="left" w:pos="1440"/>
+        </w:tabs>
+        <w:spacing w:after="160"/>
+        <w:rPr>
+          <w:rFonts w:eastAsia="Times New Roman" w:cs="Times New Roman"/>
+          <w:szCs w:val="26"/>
+        </w:rPr>
+      </w:pPr>
+      <w:r>
+        <w:rPr>
+          <w:rFonts w:eastAsia="Times New Roman" w:cs="Times New Roman"/>
+          <w:szCs w:val="26"/>
+        </w:rPr>
+        <w:t>Cho phép sinh viên đăng ký học phần, xác nhận đăng ký, theo dõi trạng thái đăng ký.</w:t>
+      </w:r>
+    </w:p>
+    <w:p>
+      <w:pPr>
+        <w:pStyle w:val="ListParagraph"/>
+        <w:numPr>
+          <w:ilvl w:val="1"/>
+          <w:numId w:val="15"/>
+        </w:numPr>
+        <w:tabs>
+          <w:tab w:val="left" w:pos="0"/>
+          <w:tab w:val="left" w:pos="1440"/>
+        </w:tabs>
+        <w:spacing w:after="160"/>
+        <w:rPr>
+          <w:rFonts w:eastAsia="Times New Roman" w:cs="Times New Roman"/>
+          <w:szCs w:val="26"/>
+        </w:rPr>
+      </w:pPr>
+      <w:r>
+        <w:rPr>
+          <w:rFonts w:eastAsia="Times New Roman" w:cs="Times New Roman"/>
+          <w:szCs w:val="26"/>
+        </w:rPr>
+        <w:t>Quản lý danh sách chờ.</w:t>
+      </w:r>
+    </w:p>
+    <w:p>
+      <w:pPr>
+        <w:pStyle w:val="ListParagraph"/>
+        <w:numPr>
+          <w:ilvl w:val="1"/>
+          <w:numId w:val="15"/>
+        </w:numPr>
+        <w:tabs>
+          <w:tab w:val="left" w:pos="0"/>
+          <w:tab w:val="left" w:pos="1440"/>
+        </w:tabs>
+        <w:spacing w:after="160"/>
+        <w:rPr>
+          <w:rFonts w:eastAsia="Times New Roman" w:cs="Times New Roman"/>
+          <w:szCs w:val="26"/>
+        </w:rPr>
+      </w:pPr>
+      <w:r>
+        <w:rPr>
+          <w:rFonts w:eastAsia="Times New Roman" w:cs="Times New Roman"/>
+          <w:szCs w:val="26"/>
+        </w:rPr>
+        <w:t>Kiểm tra điều kiện đăng ký (môn học tiên quyết, số tín chỉ tối đa).</w:t>
+      </w:r>
+    </w:p>
+    <w:p>
+      <w:pPr>
+        <w:pStyle w:val="ListParagraph"/>
+        <w:numPr>
+          <w:ilvl w:val="1"/>
+          <w:numId w:val="15"/>
+        </w:numPr>
+        <w:tabs>
+          <w:tab w:val="left" w:pos="0"/>
+          <w:tab w:val="left" w:pos="1440"/>
+        </w:tabs>
+        <w:spacing w:after="160"/>
+        <w:rPr>
+          <w:rFonts w:eastAsia="Times New Roman" w:cs="Times New Roman"/>
+          <w:szCs w:val="26"/>
+        </w:rPr>
+      </w:pPr>
+      <w:r>
+        <w:rPr>
+          <w:rFonts w:eastAsia="Times New Roman" w:cs="Times New Roman"/>
+          <w:szCs w:val="26"/>
+        </w:rPr>
+        <w:t>Gửi thông báo đăng ký thành công/ thất bại cho sinh viên.</w:t>
+      </w:r>
+    </w:p>
+    <w:p>
+      <w:pPr>
+        <w:spacing w:after="160"/>
+        <w:ind w:left="720"/>
+        <w:rPr>
+          <w:rFonts w:eastAsia="Times New Roman" w:cs="Times New Roman"/>
+          <w:szCs w:val="26"/>
+        </w:rPr>
+      </w:pPr>
+      <w:r>
+        <w:rPr>
+          <w:rFonts w:eastAsia="Times New Roman" w:cs="Times New Roman"/>
+          <w:szCs w:val="26"/>
+        </w:rPr>
+        <w:t>Giao tiếp:</w:t>
+      </w:r>
+    </w:p>
+    <w:p>
+      <w:pPr>
+        <w:pStyle w:val="ListParagraph"/>
+        <w:numPr>
+          <w:ilvl w:val="1"/>
+          <w:numId w:val="15"/>
+        </w:numPr>
+        <w:tabs>
+          <w:tab w:val="left" w:pos="0"/>
+          <w:tab w:val="left" w:pos="1440"/>
+        </w:tabs>
+        <w:spacing w:after="160"/>
+        <w:rPr>
+          <w:rFonts w:eastAsia="Times New Roman" w:cs="Times New Roman"/>
+          <w:szCs w:val="26"/>
+        </w:rPr>
+      </w:pPr>
+      <w:r>
+        <w:rPr>
+          <w:rFonts w:eastAsia="Times New Roman" w:cs="Times New Roman"/>
+          <w:szCs w:val="26"/>
+        </w:rPr>
+        <w:t>Nhận yêu cầu đăng ký từ microservice Quản lý Học thuật.</w:t>
+      </w:r>
+    </w:p>
+    <w:p>
+      <w:pPr>
+        <w:pStyle w:val="ListParagraph"/>
+        <w:numPr>
+          <w:ilvl w:val="1"/>
+          <w:numId w:val="15"/>
+        </w:numPr>
+        <w:tabs>
+          <w:tab w:val="left" w:pos="0"/>
+          <w:tab w:val="left" w:pos="1440"/>
+        </w:tabs>
+        <w:spacing w:after="160"/>
+        <w:rPr>
+          <w:rFonts w:eastAsia="Times New Roman" w:cs="Times New Roman"/>
+          <w:szCs w:val="26"/>
+        </w:rPr>
+      </w:pPr>
+      <w:r>
+        <w:rPr>
+          <w:rFonts w:eastAsia="Times New Roman" w:cs="Times New Roman"/>
+          <w:szCs w:val="26"/>
+        </w:rPr>
+        <w:t>Truy vấn thông tin môn học, lớp học từ microservice Quản lý Học thuật.</w:t>
+      </w:r>
+    </w:p>
+    <w:p>
+      <w:pPr>
+        <w:pStyle w:val="ListParagraph"/>
+        <w:numPr>
+          <w:ilvl w:val="1"/>
+          <w:numId w:val="15"/>
+        </w:numPr>
+        <w:tabs>
+          <w:tab w:val="left" w:pos="0"/>
+          <w:tab w:val="left" w:pos="1440"/>
+        </w:tabs>
+        <w:spacing w:after="160"/>
+        <w:rPr>
+          <w:rFonts w:eastAsia="Times New Roman" w:cs="Times New Roman"/>
+          <w:szCs w:val="26"/>
+        </w:rPr>
+      </w:pPr>
+      <w:r>
+        <w:rPr>
+          <w:rFonts w:eastAsia="Times New Roman" w:cs="Times New Roman"/>
+          <w:szCs w:val="26"/>
+        </w:rPr>
+        <w:t>Gửi thông báo cho microservice Quản lý Thông báo.</w:t>
+      </w:r>
+    </w:p>
+    <w:p>
+      <w:pPr>
+        <w:pStyle w:val="ListParagraph"/>
+        <w:numPr>
+          <w:ilvl w:val="0"/>
+          <w:numId w:val="14"/>
+        </w:numPr>
+        <w:spacing w:after="0"/>
+        <w:rPr>
+          <w:rFonts w:eastAsia="Times New Roman" w:cs="Times New Roman"/>
+          <w:b/>
+          <w:bCs/>
+          <w:szCs w:val="26"/>
+        </w:rPr>
+      </w:pPr>
+      <w:r>
+        <w:rPr>
+          <w:rFonts w:eastAsia="Times New Roman" w:cs="Times New Roman"/>
+          <w:b/>
+          <w:bCs/>
+          <w:szCs w:val="26"/>
+        </w:rPr>
+        <w:t>Quản lý Xét tốt nghiệp</w:t>
+      </w:r>
+    </w:p>
+    <w:p>
+      <w:pPr>
+        <w:spacing w:after="160"/>
+        <w:ind w:left="720"/>
+        <w:rPr>
+          <w:rFonts w:eastAsia="Times New Roman" w:cs="Times New Roman"/>
+          <w:szCs w:val="26"/>
+        </w:rPr>
+      </w:pPr>
+      <w:r>
+        <w:rPr>
+          <w:rFonts w:eastAsia="Times New Roman" w:cs="Times New Roman"/>
+          <w:szCs w:val="26"/>
+        </w:rPr>
+        <w:t>Chức năng:</w:t>
+      </w:r>
+    </w:p>
+    <w:p>
+      <w:pPr>
+        <w:pStyle w:val="ListParagraph"/>
+        <w:numPr>
+          <w:ilvl w:val="1"/>
+          <w:numId w:val="15"/>
+        </w:numPr>
+        <w:tabs>
+          <w:tab w:val="left" w:pos="0"/>
+          <w:tab w:val="left" w:pos="1440"/>
+        </w:tabs>
+        <w:spacing w:after="160"/>
+        <w:rPr>
+          <w:rFonts w:eastAsia="Times New Roman" w:cs="Times New Roman"/>
+          <w:szCs w:val="26"/>
+        </w:rPr>
+      </w:pPr>
+      <w:r>
+        <w:rPr>
+          <w:rFonts w:eastAsia="Times New Roman" w:cs="Times New Roman"/>
+          <w:szCs w:val="26"/>
+        </w:rPr>
+        <w:t>Quản lý thông tin xét tốt nghiệp, kiểm tra điều kiện tốt nghiệp, cấp bằng tốt nghiệp.</w:t>
+      </w:r>
+    </w:p>
+    <w:p>
+      <w:pPr>
+        <w:spacing w:after="160"/>
+        <w:ind w:left="720"/>
+        <w:rPr>
+          <w:rFonts w:eastAsia="Times New Roman" w:cs="Times New Roman"/>
+          <w:szCs w:val="26"/>
+        </w:rPr>
+      </w:pPr>
+      <w:r>
+        <w:rPr>
+          <w:rFonts w:eastAsia="Times New Roman" w:cs="Times New Roman"/>
+          <w:szCs w:val="26"/>
+        </w:rPr>
+        <w:t>Giao tiếp:</w:t>
+      </w:r>
+    </w:p>
+    <w:p>
+      <w:pPr>
+        <w:pStyle w:val="ListParagraph"/>
+        <w:numPr>
+          <w:ilvl w:val="1"/>
+          <w:numId w:val="15"/>
+        </w:numPr>
+        <w:tabs>
+          <w:tab w:val="left" w:pos="0"/>
+          <w:tab w:val="left" w:pos="1440"/>
+        </w:tabs>
+        <w:spacing w:after="160"/>
+        <w:rPr>
+          <w:rFonts w:eastAsia="Times New Roman" w:cs="Times New Roman"/>
+          <w:szCs w:val="26"/>
+        </w:rPr>
+      </w:pPr>
+      <w:r>
+        <w:rPr>
+          <w:rFonts w:eastAsia="Times New Roman" w:cs="Times New Roman"/>
+          <w:szCs w:val="26"/>
+        </w:rPr>
+        <w:t>Nhận thông tin về số tín chỉ đã đạt của sinh viên từ microservice Quản lý Học thuật.</w:t>
+      </w:r>
+    </w:p>
+    <w:p>
+      <w:pPr>
+        <w:pStyle w:val="ListParagraph"/>
+        <w:numPr>
+          <w:ilvl w:val="1"/>
+          <w:numId w:val="15"/>
+        </w:numPr>
+        <w:tabs>
+          <w:tab w:val="left" w:pos="0"/>
+          <w:tab w:val="left" w:pos="1440"/>
+        </w:tabs>
+        <w:spacing w:after="160"/>
+        <w:rPr>
+          <w:rFonts w:eastAsia="Times New Roman" w:cs="Times New Roman"/>
+          <w:szCs w:val="26"/>
+        </w:rPr>
+      </w:pPr>
+      <w:r>
+        <w:rPr>
+          <w:rFonts w:eastAsia="Times New Roman" w:cs="Times New Roman"/>
+          <w:szCs w:val="26"/>
+        </w:rPr>
+        <w:t>Gửi thông báo kết quả xét tốt nghiệp cho microservice Quản lý Học thuật.</w:t>
+      </w:r>
+    </w:p>
+    <w:p>
+      <w:pPr>
+        <w:pStyle w:val="ListParagraph"/>
+        <w:numPr>
+          <w:ilvl w:val="0"/>
+          <w:numId w:val="14"/>
+        </w:numPr>
+        <w:spacing w:after="0"/>
+        <w:rPr>
+          <w:rFonts w:eastAsia="Times New Roman" w:cs="Times New Roman"/>
+          <w:b/>
+          <w:bCs/>
+          <w:szCs w:val="26"/>
+        </w:rPr>
+      </w:pPr>
+      <w:r>
+        <w:rPr>
+          <w:rFonts w:eastAsia="Times New Roman" w:cs="Times New Roman"/>
+          <w:b/>
+          <w:bCs/>
+          <w:szCs w:val="26"/>
+        </w:rPr>
+        <w:lastRenderedPageBreak/>
+        <w:t>Quản lý Tài khoản</w:t>
+      </w:r>
+    </w:p>
+    <w:p>
+      <w:pPr>
+        <w:spacing w:after="160"/>
+        <w:ind w:left="720"/>
+        <w:rPr>
+          <w:rFonts w:eastAsia="Times New Roman" w:cs="Times New Roman"/>
+          <w:szCs w:val="26"/>
+        </w:rPr>
+      </w:pPr>
+      <w:r>
+        <w:rPr>
+          <w:rFonts w:eastAsia="Times New Roman" w:cs="Times New Roman"/>
+          <w:szCs w:val="26"/>
+        </w:rPr>
+        <w:t>Chức năng:</w:t>
+      </w:r>
+    </w:p>
+    <w:p>
+      <w:pPr>
+        <w:pStyle w:val="ListParagraph"/>
+        <w:numPr>
+          <w:ilvl w:val="1"/>
+          <w:numId w:val="15"/>
+        </w:numPr>
+        <w:tabs>
+          <w:tab w:val="left" w:pos="0"/>
+          <w:tab w:val="left" w:pos="1440"/>
+        </w:tabs>
+        <w:spacing w:after="160"/>
+        <w:rPr>
+          <w:rFonts w:eastAsia="Times New Roman" w:cs="Times New Roman"/>
+          <w:szCs w:val="26"/>
+        </w:rPr>
+      </w:pPr>
+      <w:r>
+        <w:rPr>
+          <w:rFonts w:eastAsia="Times New Roman" w:cs="Times New Roman"/>
+          <w:szCs w:val="26"/>
+        </w:rPr>
+        <w:t>Quản lý tài khoản người dùng (sinh viên, giảng viên, cán bộ, v.v.).</w:t>
+      </w:r>
+    </w:p>
+    <w:p>
+      <w:pPr>
+        <w:pStyle w:val="ListParagraph"/>
+        <w:numPr>
+          <w:ilvl w:val="1"/>
+          <w:numId w:val="15"/>
+        </w:numPr>
+        <w:tabs>
+          <w:tab w:val="left" w:pos="0"/>
+          <w:tab w:val="left" w:pos="1440"/>
+        </w:tabs>
+        <w:spacing w:after="160"/>
+        <w:rPr>
+          <w:rFonts w:eastAsia="Times New Roman" w:cs="Times New Roman"/>
+          <w:szCs w:val="26"/>
+        </w:rPr>
+      </w:pPr>
+      <w:r>
+        <w:rPr>
+          <w:rFonts w:eastAsia="Times New Roman" w:cs="Times New Roman"/>
+          <w:szCs w:val="26"/>
+        </w:rPr>
+        <w:t>Xác thực, phân quyền truy cập.</w:t>
+      </w:r>
+    </w:p>
+    <w:p>
+      <w:pPr>
+        <w:spacing w:after="160"/>
+        <w:ind w:left="720"/>
+        <w:rPr>
+          <w:rFonts w:eastAsia="Times New Roman" w:cs="Times New Roman"/>
+          <w:szCs w:val="26"/>
+        </w:rPr>
+      </w:pPr>
+      <w:r>
+        <w:rPr>
+          <w:rFonts w:eastAsia="Times New Roman" w:cs="Times New Roman"/>
+          <w:szCs w:val="26"/>
+        </w:rPr>
+        <w:t>Giao tiếp:</w:t>
+      </w:r>
+    </w:p>
+    <w:p>
+      <w:pPr>
+        <w:pStyle w:val="ListParagraph"/>
+        <w:numPr>
+          <w:ilvl w:val="1"/>
+          <w:numId w:val="15"/>
+        </w:numPr>
+        <w:tabs>
+          <w:tab w:val="left" w:pos="0"/>
+          <w:tab w:val="left" w:pos="1440"/>
+        </w:tabs>
+        <w:spacing w:after="160"/>
+        <w:rPr>
+          <w:rFonts w:eastAsia="Times New Roman" w:cs="Times New Roman"/>
+          <w:szCs w:val="26"/>
+        </w:rPr>
+      </w:pPr>
+      <w:r>
+        <w:rPr>
+          <w:rFonts w:eastAsia="Times New Roman" w:cs="Times New Roman"/>
+          <w:szCs w:val="26"/>
+        </w:rPr>
+        <w:t>Cung cấp API cho các microservice khác (Quản lý Học thuật, Đăng ký học phần, v.v.) để xác thực và phân quyền truy cập.</w:t>
+      </w:r>
+    </w:p>
+    <w:p>
+      <w:pPr>
+        <w:pStyle w:val="ListParagraph"/>
+        <w:numPr>
+          <w:ilvl w:val="0"/>
+          <w:numId w:val="14"/>
+        </w:numPr>
+        <w:spacing w:after="0"/>
+        <w:rPr>
+          <w:rFonts w:eastAsia="Times New Roman" w:cs="Times New Roman"/>
+          <w:b/>
+          <w:bCs/>
+          <w:szCs w:val="26"/>
+        </w:rPr>
+      </w:pPr>
+      <w:r>
+        <w:rPr>
+          <w:rFonts w:eastAsia="Times New Roman" w:cs="Times New Roman"/>
+          <w:b/>
+          <w:bCs/>
+          <w:szCs w:val="26"/>
+        </w:rPr>
+        <w:t>Quản lý Thông báo</w:t>
+      </w:r>
+    </w:p>
+    <w:p>
+      <w:pPr>
+        <w:spacing w:after="160"/>
+        <w:ind w:left="720"/>
+        <w:rPr>
+          <w:rFonts w:eastAsia="Times New Roman" w:cs="Times New Roman"/>
+          <w:szCs w:val="26"/>
+        </w:rPr>
+      </w:pPr>
+      <w:r>
+        <w:rPr>
+          <w:rFonts w:eastAsia="Times New Roman" w:cs="Times New Roman"/>
+          <w:szCs w:val="26"/>
+        </w:rPr>
+        <w:t>Chức năng:</w:t>
+      </w:r>
+    </w:p>
+    <w:p>
+      <w:pPr>
+        <w:pStyle w:val="ListParagraph"/>
+        <w:numPr>
+          <w:ilvl w:val="1"/>
+          <w:numId w:val="15"/>
+        </w:numPr>
+        <w:tabs>
+          <w:tab w:val="left" w:pos="0"/>
+          <w:tab w:val="left" w:pos="1440"/>
+        </w:tabs>
+        <w:spacing w:after="160"/>
+        <w:rPr>
+          <w:rFonts w:eastAsia="Times New Roman" w:cs="Times New Roman"/>
+          <w:szCs w:val="26"/>
+        </w:rPr>
+      </w:pPr>
+      <w:r>
+        <w:rPr>
+          <w:rFonts w:eastAsia="Times New Roman" w:cs="Times New Roman"/>
+          <w:szCs w:val="26"/>
+        </w:rPr>
+        <w:t>Gửi email thông báo cho sinh viên (đăng ký, học phí, kết quả học tập, v.v.).</w:t>
+      </w:r>
+    </w:p>
+    <w:p>
+      <w:pPr>
+        <w:spacing w:after="160"/>
+        <w:ind w:left="720"/>
+        <w:rPr>
+          <w:rFonts w:eastAsia="Times New Roman" w:cs="Times New Roman"/>
+          <w:szCs w:val="26"/>
+        </w:rPr>
+      </w:pPr>
+      <w:r>
+        <w:rPr>
+          <w:rFonts w:eastAsia="Times New Roman" w:cs="Times New Roman"/>
+          <w:szCs w:val="26"/>
+        </w:rPr>
+        <w:t>Giao tiếp:</w:t>
+      </w:r>
+    </w:p>
+    <w:p>
+      <w:pPr>
+        <w:pStyle w:val="ListParagraph"/>
+        <w:numPr>
+          <w:ilvl w:val="1"/>
+          <w:numId w:val="15"/>
+        </w:numPr>
+        <w:tabs>
+          <w:tab w:val="left" w:pos="0"/>
+          <w:tab w:val="left" w:pos="1440"/>
+        </w:tabs>
+        <w:spacing w:after="160"/>
+        <w:rPr>
+          <w:rFonts w:eastAsia="Times New Roman" w:cs="Times New Roman"/>
+          <w:szCs w:val="26"/>
+        </w:rPr>
+      </w:pPr>
+      <w:r>
+        <w:rPr>
+          <w:rFonts w:eastAsia="Times New Roman" w:cs="Times New Roman"/>
+          <w:szCs w:val="26"/>
+        </w:rPr>
+        <w:t>Nhận thông báo từ microservice Đăng ký học phần, Quản lý Xét tốt nghiệp, Quản lý Học thuật.</w:t>
+      </w:r>
+    </w:p>
+    <w:p>
+      <w:pPr>
+        <w:pStyle w:val="ListParagraph"/>
+        <w:numPr>
+          <w:ilvl w:val="0"/>
+          <w:numId w:val="14"/>
+        </w:numPr>
+        <w:spacing w:after="0"/>
+        <w:rPr>
+          <w:rFonts w:eastAsia="Times New Roman" w:cs="Times New Roman"/>
+          <w:b/>
+          <w:bCs/>
+          <w:szCs w:val="26"/>
+        </w:rPr>
+      </w:pPr>
+      <w:r>
+        <w:rPr>
+          <w:rFonts w:eastAsia="Times New Roman" w:cs="Times New Roman"/>
+          <w:b/>
+          <w:bCs/>
+          <w:szCs w:val="26"/>
+        </w:rPr>
+        <w:t>Quản lý Cựu sinh viên</w:t>
+      </w:r>
+    </w:p>
+    <w:p>
+      <w:pPr>
+        <w:spacing w:after="160"/>
+        <w:ind w:left="720"/>
+        <w:rPr>
+          <w:rFonts w:eastAsia="Times New Roman" w:cs="Times New Roman"/>
+          <w:szCs w:val="26"/>
+        </w:rPr>
+      </w:pPr>
+      <w:r>
+        <w:rPr>
+          <w:rFonts w:eastAsia="Times New Roman" w:cs="Times New Roman"/>
+          <w:szCs w:val="26"/>
+        </w:rPr>
+        <w:t>Chức năng:</w:t>
+      </w:r>
+    </w:p>
+    <w:p>
+      <w:pPr>
+        <w:pStyle w:val="ListParagraph"/>
+        <w:numPr>
+          <w:ilvl w:val="1"/>
+          <w:numId w:val="15"/>
+        </w:numPr>
+        <w:tabs>
+          <w:tab w:val="left" w:pos="0"/>
+          <w:tab w:val="left" w:pos="1440"/>
+        </w:tabs>
+        <w:spacing w:after="160"/>
+        <w:rPr>
+          <w:rFonts w:eastAsia="Times New Roman" w:cs="Times New Roman"/>
+          <w:szCs w:val="26"/>
+        </w:rPr>
+      </w:pPr>
+      <w:r>
+        <w:rPr>
+          <w:rFonts w:eastAsia="Times New Roman" w:cs="Times New Roman"/>
+          <w:szCs w:val="26"/>
+        </w:rPr>
+        <w:t>Lưu trữ thông tin của cựu sinh viên, theo dõi quá trình làm việc, tổ chức các sự kiện.</w:t>
+      </w:r>
+    </w:p>
+    <w:p>
+      <w:pPr>
+        <w:spacing w:after="160"/>
+        <w:ind w:left="720"/>
+        <w:rPr>
+          <w:rFonts w:eastAsia="Times New Roman" w:cs="Times New Roman"/>
+          <w:szCs w:val="26"/>
+        </w:rPr>
+      </w:pPr>
+      <w:r>
+        <w:rPr>
+          <w:rFonts w:eastAsia="Times New Roman" w:cs="Times New Roman"/>
+          <w:szCs w:val="26"/>
+        </w:rPr>
+        <w:t>Giao tiếp:</w:t>
+      </w:r>
+    </w:p>
+    <w:p>
+      <w:pPr>
+        <w:pStyle w:val="ListParagraph"/>
+        <w:numPr>
+          <w:ilvl w:val="1"/>
+          <w:numId w:val="15"/>
+        </w:numPr>
+        <w:tabs>
+          <w:tab w:val="left" w:pos="0"/>
+          <w:tab w:val="left" w:pos="1440"/>
+        </w:tabs>
+        <w:spacing w:after="160"/>
+        <w:rPr>
+          <w:rFonts w:eastAsia="Times New Roman" w:cs="Times New Roman"/>
+          <w:szCs w:val="26"/>
+        </w:rPr>
+      </w:pPr>
+      <w:r>
+        <w:rPr>
+          <w:rFonts w:eastAsia="Times New Roman" w:cs="Times New Roman"/>
+          <w:szCs w:val="26"/>
+        </w:rPr>
+        <w:t>Nhận thông tin cựu sinh viên từ microservice Quản lý Học thuật.</w:t>
+      </w:r>
     </w:p>
     <w:p>
       <w:pPr>
@@ -5503,208 +6804,211 @@
       </w:pPr>
       <w:bookmarkStart w:id="14" w:name="_Toc167052465"/>
       <w:r>
+        <w:t>Cơ sở lý thuyết</w:t>
+      </w:r>
+      <w:bookmarkEnd w:id="14"/>
+    </w:p>
+    <w:p>
+      <w:pPr>
+        <w:pStyle w:val="Heading2"/>
+      </w:pPr>
+      <w:bookmarkStart w:id="15" w:name="_Toc167052466"/>
+      <w:r>
+        <w:t>Ngôn ngữ lập trình</w:t>
+      </w:r>
+      <w:r>
+        <w:t xml:space="preserve"> JavaScript</w:t>
+      </w:r>
+      <w:bookmarkEnd w:id="15"/>
+    </w:p>
+    <w:p>
+      <w:r>
+        <w:t>JavaScript là ngôn ngữ lập trình được nhà phát triển sử dụng để tạo trang web tương tác. Từ làm mới bảng tin trên trang mạng xã hội đến hiển thị hình ảnh động và bản đồ tương tác, các chức năng của JavaScript có thể cải thiện trải nghiệm người dùng của trang web. Là ngôn ngữ kịch bản phía máy khách, JavaScript là một trong những công nghệ cốt lõi của World Wide Web.</w:t>
+      </w:r>
+      <w:r>
+        <w:t xml:space="preserve"> Ngôn ngữ này cũng hỗ trợ </w:t>
+      </w:r>
+      <w:r>
+        <w:t xml:space="preserve">tái sử dụng đoạn mã </w:t>
+      </w:r>
+      <w:r>
         <w:lastRenderedPageBreak/>
-        <w:t>Cơ sở lý thuyết</w:t>
-      </w:r>
-      <w:bookmarkEnd w:id="14"/>
+        <w:t xml:space="preserve">một cách dễ </w:t>
+      </w:r>
+      <w:r>
+        <w:t>dàng, vì là một ngông ngữ bập cao và cũng hỗ trợ các kỹ thuật lập trình hướng đối tượng.</w:t>
+      </w:r>
+    </w:p>
+    <w:p>
+      <w:r>
+        <w:t xml:space="preserve">JavaScript hỗ trợ lập trình không đồng bộ và Non-blocking I/O, rất hữu ích trong việc xây dựng và phát triển </w:t>
+      </w:r>
+      <w:r>
+        <w:t xml:space="preserve">các </w:t>
+      </w:r>
+      <w:r>
+        <w:t xml:space="preserve">services. Vì </w:t>
+      </w:r>
+      <w:r>
+        <w:t xml:space="preserve">các </w:t>
+      </w:r>
+      <w:r>
+        <w:t>services</w:t>
+      </w:r>
+      <w:r>
+        <w:t xml:space="preserve"> có thể chờ đợi yêu cầu các dịch vụ khác từ phía client mà không cần chờ đợi phải đồng </w:t>
+      </w:r>
+      <w:r>
+        <w:t>bộ.</w:t>
+      </w:r>
+    </w:p>
+    <w:p>
+      <w:r>
+        <w:t xml:space="preserve">JavaScript </w:t>
+      </w:r>
+      <w:r>
+        <w:t xml:space="preserve">có nhiều thư viện và framework mạnh mẽ như Express.js, NestJS cho phát triển backend của microservices, </w:t>
+      </w:r>
+      <w:r>
+        <w:t xml:space="preserve">các thư viện như Axios hoặc Fetch API cho việc giao tiếp giữa các services. Điều này hỗ trợ lập trình viên </w:t>
+      </w:r>
+      <w:r>
+        <w:t xml:space="preserve">gia tăng tốc độ phát triển ứng </w:t>
+      </w:r>
+      <w:r>
+        <w:t>dụng.</w:t>
+      </w:r>
     </w:p>
     <w:p>
       <w:pPr>
         <w:pStyle w:val="Heading2"/>
       </w:pPr>
-      <w:bookmarkStart w:id="15" w:name="_Toc167052466"/>
-      <w:r>
-        <w:t>Ngôn ngữ lập trình</w:t>
-      </w:r>
-      <w:r>
-        <w:t xml:space="preserve"> JavaScript</w:t>
-      </w:r>
-      <w:bookmarkEnd w:id="15"/>
-    </w:p>
-    <w:p>
-      <w:r>
-        <w:t>JavaScript là ngôn ngữ lập trình được nhà phát triển sử dụng để tạo trang web tương tác. Từ làm mới bảng tin trên trang mạng xã hội đến hiển thị hình ảnh động và bản đồ tương tác, các chức năng của JavaScript có thể cải thiện trải nghiệm người dùng của trang web. Là ngôn ngữ kịch bản phía máy khách, JavaScript là một trong những công nghệ cốt lõi của World Wide Web.</w:t>
-      </w:r>
-      <w:r>
-        <w:t xml:space="preserve"> Ngôn ngữ này cũng hỗ trợ </w:t>
-      </w:r>
-      <w:r>
-        <w:t xml:space="preserve">tái sử dụng đoạn mã một cách dễ </w:t>
-      </w:r>
-      <w:r>
-        <w:t>dàng, vì là một ngông ngữ bập cao và cũng hỗ trợ các kỹ thuật lập trình hướng đối tượng.</w:t>
-      </w:r>
-    </w:p>
-    <w:p>
-      <w:r>
-        <w:t xml:space="preserve">JavaScript hỗ trợ lập trình không đồng bộ và Non-blocking I/O, rất hữu ích trong việc xây dựng và phát triển </w:t>
-      </w:r>
-      <w:r>
-        <w:t xml:space="preserve">các </w:t>
-      </w:r>
-      <w:r>
-        <w:t xml:space="preserve">services. Vì </w:t>
-      </w:r>
-      <w:r>
-        <w:t xml:space="preserve">các </w:t>
-      </w:r>
-      <w:r>
-        <w:t>services</w:t>
-      </w:r>
-      <w:r>
-        <w:t xml:space="preserve"> có thể chờ đợi yêu cầu các dịch vụ khác từ phía client mà không cần chờ đợi phải đồng </w:t>
-      </w:r>
-      <w:r>
-        <w:t>bộ.</w:t>
-      </w:r>
-    </w:p>
-    <w:p>
-      <w:r>
-        <w:t xml:space="preserve">JavaScript </w:t>
-      </w:r>
-      <w:r>
-        <w:t xml:space="preserve">có nhiều thư viện và framework mạnh mẽ như Express.js, NestJS cho phát triển backend của microservices, </w:t>
-      </w:r>
-      <w:r>
-        <w:t xml:space="preserve">các thư viện như Axios hoặc Fetch API cho việc giao tiếp giữa các services. Điều này hỗ trợ lập trình viên </w:t>
-      </w:r>
-      <w:r>
-        <w:t xml:space="preserve">gia tăng tốc độ phát triển ứng </w:t>
-      </w:r>
-      <w:r>
-        <w:t>dụng.</w:t>
+      <w:bookmarkStart w:id="16" w:name="_Toc167052467"/>
+      <w:r>
+        <w:t xml:space="preserve">Xây dựng </w:t>
+      </w:r>
+      <w:r>
+        <w:t xml:space="preserve">microservice </w:t>
+      </w:r>
+      <w:r>
+        <w:t>với Node.js</w:t>
+      </w:r>
+      <w:bookmarkEnd w:id="16"/>
+    </w:p>
+    <w:p>
+      <w:r>
+        <w:t xml:space="preserve">Việc phát triển kiến trúc microservices với Node.js </w:t>
+      </w:r>
+      <w:r>
+        <w:t xml:space="preserve">sẽ cung cấp một nền tảng linh hoạt và hiệu suất cao. </w:t>
+      </w:r>
+      <w:r>
+        <w:t xml:space="preserve">Với khả năng xử lý bất đồng </w:t>
+      </w:r>
+      <w:r>
+        <w:t xml:space="preserve">bộ và Non-blocking I/O </w:t>
+      </w:r>
+      <w:r>
+        <w:t xml:space="preserve">giúp cho việc xây dựng các microserviecs có khả năg mở rộng và phản hồi nhanh. Cộng đồng phát triển </w:t>
+      </w:r>
+      <w:r>
+        <w:t>rộng rãi của Node.js cung cấp cho các nhà phát triển một hệ sinh thái đa dạng của của các</w:t>
+      </w:r>
+      <w:r>
+        <w:t xml:space="preserve"> thư viện và </w:t>
+      </w:r>
+      <w:r>
+        <w:t xml:space="preserve">framework, giúp cái thiện hiệu suất xây dựng và tăng khả năng tái sử dụng đoạn mã. Sự linh hoạt và hiệu suất của Node.js làm </w:t>
+      </w:r>
+      <w:r>
+        <w:t xml:space="preserve">cho nó trở thành một công cụ rất hữu ích trong việc </w:t>
+      </w:r>
+      <w:r>
+        <w:t xml:space="preserve">xây dựng và phát triển </w:t>
+      </w:r>
+      <w:r>
+        <w:t>kiến trúc microservices.</w:t>
       </w:r>
     </w:p>
     <w:p>
       <w:pPr>
         <w:pStyle w:val="Heading2"/>
       </w:pPr>
-      <w:bookmarkStart w:id="16" w:name="_Toc167052467"/>
-      <w:r>
-        <w:t xml:space="preserve">Xây dựng </w:t>
-      </w:r>
-      <w:r>
-        <w:t xml:space="preserve">microservice </w:t>
-      </w:r>
-      <w:r>
-        <w:t>với Node.js</w:t>
-      </w:r>
-      <w:bookmarkEnd w:id="16"/>
-    </w:p>
-    <w:p>
-      <w:r>
-        <w:t xml:space="preserve">Việc phát triển kiến trúc microservices với Node.js </w:t>
-      </w:r>
-      <w:r>
-        <w:t xml:space="preserve">sẽ cung cấp một nền tảng linh hoạt và hiệu suất cao. </w:t>
-      </w:r>
-      <w:r>
-        <w:t xml:space="preserve">Với khả năng xử lý bất đồng </w:t>
-      </w:r>
-      <w:r>
-        <w:t xml:space="preserve">bộ và Non-blocking I/O </w:t>
-      </w:r>
-      <w:r>
-        <w:t xml:space="preserve">giúp cho việc xây dựng các microserviecs có khả năg mở rộng và phản hồi nhanh. Cộng đồng phát triển </w:t>
-      </w:r>
-      <w:r>
-        <w:t>rộng rãi của Node.js cung cấp cho các nhà phát triển một hệ sinh thái đa dạng của của các</w:t>
-      </w:r>
-      <w:r>
-        <w:t xml:space="preserve"> thư viện và </w:t>
-      </w:r>
-      <w:r>
-        <w:t xml:space="preserve">framework, giúp cái thiện hiệu suất xây dựng và tăng khả năng tái sử dụng đoạn mã. Sự linh hoạt và hiệu suất của Node.js làm </w:t>
-      </w:r>
-      <w:r>
-        <w:t xml:space="preserve">cho nó trở thành một công cụ rất hữu ích trong việc </w:t>
-      </w:r>
-      <w:r>
-        <w:t xml:space="preserve">xây dựng và phát triển </w:t>
-      </w:r>
-      <w:r>
-        <w:t>kiến trúc microservices.</w:t>
+      <w:bookmarkStart w:id="17" w:name="_Toc167052468"/>
+      <w:r>
+        <w:t xml:space="preserve">Xậy dựng giao diện người </w:t>
+      </w:r>
+      <w:r>
+        <w:t>dùng(UI)</w:t>
+      </w:r>
+      <w:r>
+        <w:t xml:space="preserve"> với </w:t>
+      </w:r>
+      <w:r>
+        <w:t>React.js</w:t>
+      </w:r>
+      <w:bookmarkEnd w:id="17"/>
+    </w:p>
+    <w:p>
+      <w:r>
+        <w:t xml:space="preserve">React.js xây dựng giao diện người dùng linh hoạt và hiệu quả trong việc phát triển mô hình microservices, </w:t>
+      </w:r>
+      <w:r>
+        <w:t xml:space="preserve">thư viện này giúp tải sử dụng và quản lý cách trạng thái, </w:t>
+      </w:r>
+      <w:r>
+        <w:t xml:space="preserve">tách biệt các thành phần của giao diện từ </w:t>
+      </w:r>
+      <w:r>
+        <w:t xml:space="preserve">đó giảm thiểu sự phụ thuộc giữa các thành phần làm tăng tính năng sử dụng lại các đoạn </w:t>
+      </w:r>
+      <w:r>
+        <w:t>mã.</w:t>
+      </w:r>
+    </w:p>
+    <w:p>
+      <w:r>
+        <w:t xml:space="preserve">Khả năng phản ứng nhanh của React.js cho phép các giao diện người dùng tự động cập nhật khi cso sự thay đổi trong dữ liệu hoặc trạng thái, </w:t>
+      </w:r>
+      <w:r>
+        <w:t>giúp người dùng có một trải nghiệp mượt mà khi sử dụng.</w:t>
+      </w:r>
+      <w:r>
+        <w:t xml:space="preserve"> Việc tích hợp các thư viện và framework khác như Redux </w:t>
+      </w:r>
+      <w:r>
+        <w:t>và Axios giúp dễ dàng quả lý trạng thái và tương tác các microservice khác nhau.</w:t>
       </w:r>
     </w:p>
     <w:p>
       <w:pPr>
         <w:pStyle w:val="Heading2"/>
       </w:pPr>
-      <w:bookmarkStart w:id="17" w:name="_Toc167052468"/>
-      <w:r>
-        <w:t xml:space="preserve">Xậy dựng giao diện người </w:t>
-      </w:r>
-      <w:r>
-        <w:t>dùng(UI)</w:t>
-      </w:r>
-      <w:r>
-        <w:t xml:space="preserve"> với </w:t>
-      </w:r>
-      <w:r>
-        <w:t>React.js</w:t>
-      </w:r>
-      <w:bookmarkEnd w:id="17"/>
-    </w:p>
-    <w:p>
-      <w:r>
-        <w:t xml:space="preserve">React.js xây dựng giao diện người dùng linh hoạt và hiệu quả trong việc phát triển mô hình microservices, </w:t>
-      </w:r>
-      <w:r>
-        <w:t xml:space="preserve">thư viện này giúp tải sử dụng và quản lý cách trạng thái, </w:t>
-      </w:r>
-      <w:r>
-        <w:t xml:space="preserve">tách biệt các thành phần của giao diện từ </w:t>
-      </w:r>
-      <w:r>
-        <w:t xml:space="preserve">đó giảm thiểu sự phụ thuộc giữa các thành phần làm tăng tính năng sử dụng lại các đoạn </w:t>
-      </w:r>
-      <w:r>
-        <w:t>mã.</w:t>
-      </w:r>
-    </w:p>
-    <w:p>
-      <w:r>
-        <w:t xml:space="preserve">Khả năng phản ứng nhanh của React.js cho phép các giao diện người dùng tự động cập nhật khi cso sự thay đổi trong dữ liệu hoặc trạng thái, </w:t>
-      </w:r>
-      <w:r>
-        <w:t xml:space="preserve">giúp người dùng có một </w:t>
+      <w:bookmarkStart w:id="18" w:name="_Toc167052469"/>
+      <w:r>
+        <w:t xml:space="preserve">Xây dựng API Gateway </w:t>
+      </w:r>
+      <w:r>
+        <w:t>với RESTful API</w:t>
+      </w:r>
+      <w:bookmarkEnd w:id="18"/>
+    </w:p>
+    <w:p>
+      <w:r>
+        <w:t xml:space="preserve">API Gateway </w:t>
+      </w:r>
+      <w:r>
+        <w:t xml:space="preserve">là một phần trung tâm của hệ thống trong mô hình microservices, chịu trách nghiệm diều hướng </w:t>
+      </w:r>
+      <w:r>
+        <w:t xml:space="preserve">các yêu cầu từ người dùng đến các dịch vụ microservices cụ thể. Đóng vai trò như một “cổng vào” cho các dịnh vụ. </w:t>
+      </w:r>
+      <w:r>
+        <w:t xml:space="preserve">API Gateway chịu trách nghiệm định tuyến các yêu cầu đến các dịnh vụ microservices tương ứng. Bằng cách </w:t>
       </w:r>
       <w:r>
         <w:lastRenderedPageBreak/>
-        <w:t>trải nghiệp mượt mà khi sử dụng.</w:t>
-      </w:r>
-      <w:r>
-        <w:t xml:space="preserve"> Việc tích hợp các thư viện và framework khác như Redux </w:t>
-      </w:r>
-      <w:r>
-        <w:t>và Axios giúp dễ dàng quả lý trạng thái và tương tác các microservice khác nhau.</w:t>
-      </w:r>
-    </w:p>
-    <w:p>
-      <w:pPr>
-        <w:pStyle w:val="Heading2"/>
-      </w:pPr>
-      <w:bookmarkStart w:id="18" w:name="_Toc167052469"/>
-      <w:r>
-        <w:t xml:space="preserve">Xây dựng API Gateway </w:t>
-      </w:r>
-      <w:r>
-        <w:t>với RESTful API</w:t>
-      </w:r>
-      <w:bookmarkEnd w:id="18"/>
-    </w:p>
-    <w:p>
-      <w:r>
-        <w:t xml:space="preserve">API Gateway </w:t>
-      </w:r>
-      <w:r>
-        <w:t xml:space="preserve">là một phần trung tâm của hệ thống trong mô hình microservices, chịu trách nghiệm diều hướng </w:t>
-      </w:r>
-      <w:r>
-        <w:t xml:space="preserve">các yêu cầu từ người dùng đến các dịch vụ microservices cụ thể. Đóng vai trò như một “cổng vào” cho các dịnh vụ. </w:t>
-      </w:r>
-      <w:r>
-        <w:t xml:space="preserve">API Gateway chịu trách nghiệm định tuyến các yêu cầu đến các dịnh vụ microservices tương ứng. Bằng cách này, nó giúp giảm bớt sự phức tạp của việc gọi trực tiếp đến các dịch vụ, thay vào đó </w:t>
+        <w:t xml:space="preserve">này, nó giúp giảm bớt sự phức tạp của việc gọi trực tiếp đến các dịch vụ, thay vào đó </w:t>
       </w:r>
       <w:r>
         <w:t>phía client chỉ cần gửi yêu cầu đến API Gateway và nó sẽ điều hướng yêu cầu đến dịch vụ phù hợp.</w:t>
@@ -6529,7 +7833,7 @@
               <w:pStyle w:val="ListParagraph"/>
               <w:numPr>
                 <w:ilvl w:val="1"/>
-                <w:numId w:val="18"/>
+                <w:numId w:val="33"/>
               </w:numPr>
               <w:spacing w:before="240" w:after="0" w:line="240" w:lineRule="auto"/>
               <w:rPr>
@@ -6601,7 +7905,7 @@
               <w:pStyle w:val="Heading2"/>
               <w:numPr>
                 <w:ilvl w:val="1"/>
-                <w:numId w:val="18"/>
+                <w:numId w:val="33"/>
               </w:numPr>
             </w:pPr>
             <w:bookmarkStart w:id="25" w:name="_Toc167052476"/>
@@ -6666,7 +7970,7 @@
               <w:pStyle w:val="Heading2"/>
               <w:numPr>
                 <w:ilvl w:val="1"/>
-                <w:numId w:val="18"/>
+                <w:numId w:val="33"/>
               </w:numPr>
             </w:pPr>
             <w:bookmarkStart w:id="26" w:name="_Toc167052477"/>
@@ -6768,7 +8072,7 @@
         <w:pStyle w:val="ListParagraph"/>
         <w:numPr>
           <w:ilvl w:val="0"/>
-          <w:numId w:val="41"/>
+          <w:numId w:val="56"/>
         </w:numPr>
       </w:pPr>
       <w:r>
@@ -6843,7 +8147,7 @@
         <w:pStyle w:val="ListParagraph"/>
         <w:numPr>
           <w:ilvl w:val="0"/>
-          <w:numId w:val="41"/>
+          <w:numId w:val="56"/>
         </w:numPr>
       </w:pPr>
       <w:r>
@@ -9209,6 +10513,119 @@
 <file path=word/numbering.xml><?xml version="1.0" encoding="utf-8"?>
 <w:numbering xmlns:wpc="http://schemas.microsoft.com/office/word/2010/wordprocessingCanvas" xmlns:cx="http://schemas.microsoft.com/office/drawing/2014/chartex" xmlns:cx1="http://schemas.microsoft.com/office/drawing/2015/9/8/chartex" xmlns:cx2="http://schemas.microsoft.com/office/drawing/2015/10/21/chartex" xmlns:cx3="http://schemas.microsoft.com/office/drawing/2016/5/9/chartex" xmlns:cx4="http://schemas.microsoft.com/office/drawing/2016/5/10/chartex" xmlns:cx5="http://schemas.microsoft.com/office/drawing/2016/5/11/chartex" xmlns:cx6="http://schemas.microsoft.com/office/drawing/2016/5/12/chartex" xmlns:cx7="http://schemas.microsoft.com/office/drawing/2016/5/13/chartex" xmlns:cx8="http://schemas.microsoft.com/office/drawing/2016/5/14/chartex" xmlns:mc="http://schemas.openxmlformats.org/markup-compatibility/2006" xmlns:aink="http://schemas.microsoft.com/office/drawing/2016/ink" xmlns:am3d="http://schemas.microsoft.com/office/drawing/2017/model3d" xmlns:o="urn:schemas-microsoft-com:office:office" xmlns:oel="http://schemas.microsoft.com/office/2019/extlst" xmlns:r="http://schemas.openxmlformats.org/officeDocument/2006/relationships" xmlns:m="http://schemas.openxmlformats.org/officeDocument/2006/math" xmlns:v="urn:schemas-microsoft-com:vml" xmlns:wp14="http://schemas.microsoft.com/office/word/2010/wordprocessingDrawing" xmlns:wp="http://schemas.openxmlformats.org/drawingml/2006/wordprocessingDrawing" xmlns:w10="urn:schemas-microsoft-com:office:word" xmlns:w="http://schemas.openxmlformats.org/wordprocessingml/2006/main" xmlns:w14="http://schemas.microsoft.com/office/word/2010/wordml" xmlns:w15="http://schemas.microsoft.com/office/word/2012/wordml" xmlns:w16cex="http://schemas.microsoft.com/office/word/2018/wordml/cex" xmlns:w16cid="http://schemas.microsoft.com/office/word/2016/wordml/cid" xmlns:w16="http://schemas.microsoft.com/office/word/2018/wordml" xmlns:w16du="http://schemas.microsoft.com/office/word/2023/wordml/word16du" xmlns:w16sdtdh="http://schemas.microsoft.com/office/word/2020/wordml/sdtdatahash" xmlns:w16se="http://schemas.microsoft.com/office/word/2015/wordml/symex" xmlns:wpg="http://schemas.microsoft.com/office/word/2010/wordprocessingGroup" xmlns:wpi="http://schemas.microsoft.com/office/word/2010/wordprocessingInk" xmlns:wne="http://schemas.microsoft.com/office/word/2006/wordml" xmlns:wps="http://schemas.microsoft.com/office/word/2010/wordprocessingShape" mc:Ignorable="w14 w15 w16se w16cid w16 w16cex w16sdtdh w16du wp14">
   <w:abstractNum w:abstractNumId="0" w15:restartNumberingAfterBreak="0">
+    <w:nsid w:val="01877202"/>
+    <w:multiLevelType w:val="hybridMultilevel"/>
+    <w:tmpl w:val="E3165434"/>
+    <w:lvl w:ilvl="0" w:tplc="A39AD6BE">
+      <w:start w:val="1"/>
+      <w:numFmt w:val="bullet"/>
+      <w:lvlText w:val=""/>
+      <w:lvlJc w:val="left"/>
+      <w:pPr>
+        <w:ind w:left="720" w:hanging="360"/>
+      </w:pPr>
+      <w:rPr>
+        <w:rFonts w:ascii="Symbol" w:hAnsi="Symbol" w:hint="default"/>
+      </w:rPr>
+    </w:lvl>
+    <w:lvl w:ilvl="1" w:tplc="DF125D54">
+      <w:start w:val="1"/>
+      <w:numFmt w:val="bullet"/>
+      <w:lvlText w:val="o"/>
+      <w:lvlJc w:val="left"/>
+      <w:pPr>
+        <w:ind w:left="1440" w:hanging="360"/>
+      </w:pPr>
+      <w:rPr>
+        <w:rFonts w:ascii="&quot;Courier New&quot;" w:hAnsi="&quot;Courier New&quot;" w:hint="default"/>
+      </w:rPr>
+    </w:lvl>
+    <w:lvl w:ilvl="2" w:tplc="B56090D0">
+      <w:start w:val="1"/>
+      <w:numFmt w:val="bullet"/>
+      <w:lvlText w:val=""/>
+      <w:lvlJc w:val="left"/>
+      <w:pPr>
+        <w:ind w:left="2160" w:hanging="360"/>
+      </w:pPr>
+      <w:rPr>
+        <w:rFonts w:ascii="Wingdings" w:hAnsi="Wingdings" w:hint="default"/>
+      </w:rPr>
+    </w:lvl>
+    <w:lvl w:ilvl="3" w:tplc="0E5C338E">
+      <w:start w:val="1"/>
+      <w:numFmt w:val="bullet"/>
+      <w:lvlText w:val=""/>
+      <w:lvlJc w:val="left"/>
+      <w:pPr>
+        <w:ind w:left="2880" w:hanging="360"/>
+      </w:pPr>
+      <w:rPr>
+        <w:rFonts w:ascii="Symbol" w:hAnsi="Symbol" w:hint="default"/>
+      </w:rPr>
+    </w:lvl>
+    <w:lvl w:ilvl="4" w:tplc="3E70CEA4">
+      <w:start w:val="1"/>
+      <w:numFmt w:val="bullet"/>
+      <w:lvlText w:val="o"/>
+      <w:lvlJc w:val="left"/>
+      <w:pPr>
+        <w:ind w:left="3600" w:hanging="360"/>
+      </w:pPr>
+      <w:rPr>
+        <w:rFonts w:ascii="Courier New" w:hAnsi="Courier New" w:hint="default"/>
+      </w:rPr>
+    </w:lvl>
+    <w:lvl w:ilvl="5" w:tplc="E444A33A">
+      <w:start w:val="1"/>
+      <w:numFmt w:val="bullet"/>
+      <w:lvlText w:val=""/>
+      <w:lvlJc w:val="left"/>
+      <w:pPr>
+        <w:ind w:left="4320" w:hanging="360"/>
+      </w:pPr>
+      <w:rPr>
+        <w:rFonts w:ascii="Wingdings" w:hAnsi="Wingdings" w:hint="default"/>
+      </w:rPr>
+    </w:lvl>
+    <w:lvl w:ilvl="6" w:tplc="6AF49DAE">
+      <w:start w:val="1"/>
+      <w:numFmt w:val="bullet"/>
+      <w:lvlText w:val=""/>
+      <w:lvlJc w:val="left"/>
+      <w:pPr>
+        <w:ind w:left="5040" w:hanging="360"/>
+      </w:pPr>
+      <w:rPr>
+        <w:rFonts w:ascii="Symbol" w:hAnsi="Symbol" w:hint="default"/>
+      </w:rPr>
+    </w:lvl>
+    <w:lvl w:ilvl="7" w:tplc="81E2492A">
+      <w:start w:val="1"/>
+      <w:numFmt w:val="bullet"/>
+      <w:lvlText w:val="o"/>
+      <w:lvlJc w:val="left"/>
+      <w:pPr>
+        <w:ind w:left="5760" w:hanging="360"/>
+      </w:pPr>
+      <w:rPr>
+        <w:rFonts w:ascii="Courier New" w:hAnsi="Courier New" w:hint="default"/>
+      </w:rPr>
+    </w:lvl>
+    <w:lvl w:ilvl="8" w:tplc="43A0B76E">
+      <w:start w:val="1"/>
+      <w:numFmt w:val="bullet"/>
+      <w:lvlText w:val=""/>
+      <w:lvlJc w:val="left"/>
+      <w:pPr>
+        <w:ind w:left="6480" w:hanging="360"/>
+      </w:pPr>
+      <w:rPr>
+        <w:rFonts w:ascii="Wingdings" w:hAnsi="Wingdings" w:hint="default"/>
+      </w:rPr>
+    </w:lvl>
+  </w:abstractNum>
+  <w:abstractNum w:abstractNumId="1" w15:restartNumberingAfterBreak="0">
     <w:nsid w:val="020735E6"/>
     <w:multiLevelType w:val="hybridMultilevel"/>
     <w:tmpl w:val="FFFFFFFF"/>
@@ -9294,7 +10711,7 @@
       </w:pPr>
     </w:lvl>
   </w:abstractNum>
-  <w:abstractNum w:abstractNumId="1" w15:restartNumberingAfterBreak="0">
+  <w:abstractNum w:abstractNumId="2" w15:restartNumberingAfterBreak="0">
     <w:nsid w:val="0298394F"/>
     <w:multiLevelType w:val="hybridMultilevel"/>
     <w:tmpl w:val="0C12520E"/>
@@ -9383,7 +10800,7 @@
       </w:pPr>
     </w:lvl>
   </w:abstractNum>
-  <w:abstractNum w:abstractNumId="2" w15:restartNumberingAfterBreak="0">
+  <w:abstractNum w:abstractNumId="3" w15:restartNumberingAfterBreak="0">
     <w:nsid w:val="06B54E4C"/>
     <w:multiLevelType w:val="hybridMultilevel"/>
     <w:tmpl w:val="FFFFFFFF"/>
@@ -9469,7 +10886,7 @@
       </w:pPr>
     </w:lvl>
   </w:abstractNum>
-  <w:abstractNum w:abstractNumId="3" w15:restartNumberingAfterBreak="0">
+  <w:abstractNum w:abstractNumId="4" w15:restartNumberingAfterBreak="0">
     <w:nsid w:val="06CD294A"/>
     <w:multiLevelType w:val="hybridMultilevel"/>
     <w:tmpl w:val="FFFFFFFF"/>
@@ -9555,7 +10972,7 @@
       </w:pPr>
     </w:lvl>
   </w:abstractNum>
-  <w:abstractNum w:abstractNumId="4" w15:restartNumberingAfterBreak="0">
+  <w:abstractNum w:abstractNumId="5" w15:restartNumberingAfterBreak="0">
     <w:nsid w:val="09390BAC"/>
     <w:multiLevelType w:val="multilevel"/>
     <w:tmpl w:val="84ECC3F4"/>
@@ -9671,7 +11088,7 @@
       </w:pPr>
     </w:lvl>
   </w:abstractNum>
-  <w:abstractNum w:abstractNumId="5" w15:restartNumberingAfterBreak="0">
+  <w:abstractNum w:abstractNumId="6" w15:restartNumberingAfterBreak="0">
     <w:nsid w:val="0B46FAC1"/>
     <w:multiLevelType w:val="hybridMultilevel"/>
     <w:tmpl w:val="FFFFFFFF"/>
@@ -9757,7 +11174,7 @@
       </w:pPr>
     </w:lvl>
   </w:abstractNum>
-  <w:abstractNum w:abstractNumId="6" w15:restartNumberingAfterBreak="0">
+  <w:abstractNum w:abstractNumId="7" w15:restartNumberingAfterBreak="0">
     <w:nsid w:val="103AA8B0"/>
     <w:multiLevelType w:val="hybridMultilevel"/>
     <w:tmpl w:val="FFFFFFFF"/>
@@ -9843,7 +11260,7 @@
       </w:pPr>
     </w:lvl>
   </w:abstractNum>
-  <w:abstractNum w:abstractNumId="7" w15:restartNumberingAfterBreak="0">
+  <w:abstractNum w:abstractNumId="8" w15:restartNumberingAfterBreak="0">
     <w:nsid w:val="1123285B"/>
     <w:multiLevelType w:val="multilevel"/>
     <w:tmpl w:val="BE0A313C"/>
@@ -9959,7 +11376,7 @@
       </w:pPr>
     </w:lvl>
   </w:abstractNum>
-  <w:abstractNum w:abstractNumId="8" w15:restartNumberingAfterBreak="0">
+  <w:abstractNum w:abstractNumId="9" w15:restartNumberingAfterBreak="0">
     <w:nsid w:val="14CC0310"/>
     <w:multiLevelType w:val="multilevel"/>
     <w:tmpl w:val="7426328A"/>
@@ -10097,7 +11514,7 @@
       </w:rPr>
     </w:lvl>
   </w:abstractNum>
-  <w:abstractNum w:abstractNumId="9" w15:restartNumberingAfterBreak="0">
+  <w:abstractNum w:abstractNumId="10" w15:restartNumberingAfterBreak="0">
     <w:nsid w:val="156A1CF0"/>
     <w:multiLevelType w:val="hybridMultilevel"/>
     <w:tmpl w:val="6B2CE20A"/>
@@ -10210,7 +11627,7 @@
       </w:rPr>
     </w:lvl>
   </w:abstractNum>
-  <w:abstractNum w:abstractNumId="10" w15:restartNumberingAfterBreak="0">
+  <w:abstractNum w:abstractNumId="11" w15:restartNumberingAfterBreak="0">
     <w:nsid w:val="175AA60D"/>
     <w:multiLevelType w:val="hybridMultilevel"/>
     <w:tmpl w:val="FFFFFFFF"/>
@@ -10296,7 +11713,7 @@
       </w:pPr>
     </w:lvl>
   </w:abstractNum>
-  <w:abstractNum w:abstractNumId="11" w15:restartNumberingAfterBreak="0">
+  <w:abstractNum w:abstractNumId="12" w15:restartNumberingAfterBreak="0">
     <w:nsid w:val="193069C7"/>
     <w:multiLevelType w:val="hybridMultilevel"/>
     <w:tmpl w:val="FFFFFFFF"/>
@@ -10382,7 +11799,7 @@
       </w:pPr>
     </w:lvl>
   </w:abstractNum>
-  <w:abstractNum w:abstractNumId="12" w15:restartNumberingAfterBreak="0">
+  <w:abstractNum w:abstractNumId="13" w15:restartNumberingAfterBreak="0">
     <w:nsid w:val="1A707C0E"/>
     <w:multiLevelType w:val="multilevel"/>
     <w:tmpl w:val="9C34EF30"/>
@@ -10498,7 +11915,7 @@
       </w:pPr>
     </w:lvl>
   </w:abstractNum>
-  <w:abstractNum w:abstractNumId="13" w15:restartNumberingAfterBreak="0">
+  <w:abstractNum w:abstractNumId="14" w15:restartNumberingAfterBreak="0">
     <w:nsid w:val="1C354C39"/>
     <w:multiLevelType w:val="multilevel"/>
     <w:tmpl w:val="B6F2E340"/>
@@ -10647,7 +12064,120 @@
       </w:rPr>
     </w:lvl>
   </w:abstractNum>
-  <w:abstractNum w:abstractNumId="14" w15:restartNumberingAfterBreak="0">
+  <w:abstractNum w:abstractNumId="15" w15:restartNumberingAfterBreak="0">
+    <w:nsid w:val="1C83CDB1"/>
+    <w:multiLevelType w:val="hybridMultilevel"/>
+    <w:tmpl w:val="8CDEBFC0"/>
+    <w:lvl w:ilvl="0" w:tplc="BE7C411C">
+      <w:start w:val="1"/>
+      <w:numFmt w:val="bullet"/>
+      <w:lvlText w:val=""/>
+      <w:lvlJc w:val="left"/>
+      <w:pPr>
+        <w:ind w:left="720" w:hanging="360"/>
+      </w:pPr>
+      <w:rPr>
+        <w:rFonts w:ascii="Symbol" w:hAnsi="Symbol" w:hint="default"/>
+      </w:rPr>
+    </w:lvl>
+    <w:lvl w:ilvl="1" w:tplc="39DE47FA">
+      <w:start w:val="1"/>
+      <w:numFmt w:val="bullet"/>
+      <w:lvlText w:val="o"/>
+      <w:lvlJc w:val="left"/>
+      <w:pPr>
+        <w:ind w:left="1440" w:hanging="360"/>
+      </w:pPr>
+      <w:rPr>
+        <w:rFonts w:ascii="&quot;Courier New&quot;" w:hAnsi="&quot;Courier New&quot;" w:hint="default"/>
+      </w:rPr>
+    </w:lvl>
+    <w:lvl w:ilvl="2" w:tplc="BE4ACD38">
+      <w:start w:val="1"/>
+      <w:numFmt w:val="bullet"/>
+      <w:lvlText w:val=""/>
+      <w:lvlJc w:val="left"/>
+      <w:pPr>
+        <w:ind w:left="2160" w:hanging="360"/>
+      </w:pPr>
+      <w:rPr>
+        <w:rFonts w:ascii="Wingdings" w:hAnsi="Wingdings" w:hint="default"/>
+      </w:rPr>
+    </w:lvl>
+    <w:lvl w:ilvl="3" w:tplc="529A58A8">
+      <w:start w:val="1"/>
+      <w:numFmt w:val="bullet"/>
+      <w:lvlText w:val=""/>
+      <w:lvlJc w:val="left"/>
+      <w:pPr>
+        <w:ind w:left="2880" w:hanging="360"/>
+      </w:pPr>
+      <w:rPr>
+        <w:rFonts w:ascii="Symbol" w:hAnsi="Symbol" w:hint="default"/>
+      </w:rPr>
+    </w:lvl>
+    <w:lvl w:ilvl="4" w:tplc="9E20A452">
+      <w:start w:val="1"/>
+      <w:numFmt w:val="bullet"/>
+      <w:lvlText w:val="o"/>
+      <w:lvlJc w:val="left"/>
+      <w:pPr>
+        <w:ind w:left="3600" w:hanging="360"/>
+      </w:pPr>
+      <w:rPr>
+        <w:rFonts w:ascii="Courier New" w:hAnsi="Courier New" w:hint="default"/>
+      </w:rPr>
+    </w:lvl>
+    <w:lvl w:ilvl="5" w:tplc="7AAEC9CA">
+      <w:start w:val="1"/>
+      <w:numFmt w:val="bullet"/>
+      <w:lvlText w:val=""/>
+      <w:lvlJc w:val="left"/>
+      <w:pPr>
+        <w:ind w:left="4320" w:hanging="360"/>
+      </w:pPr>
+      <w:rPr>
+        <w:rFonts w:ascii="Wingdings" w:hAnsi="Wingdings" w:hint="default"/>
+      </w:rPr>
+    </w:lvl>
+    <w:lvl w:ilvl="6" w:tplc="C54A2A3A">
+      <w:start w:val="1"/>
+      <w:numFmt w:val="bullet"/>
+      <w:lvlText w:val=""/>
+      <w:lvlJc w:val="left"/>
+      <w:pPr>
+        <w:ind w:left="5040" w:hanging="360"/>
+      </w:pPr>
+      <w:rPr>
+        <w:rFonts w:ascii="Symbol" w:hAnsi="Symbol" w:hint="default"/>
+      </w:rPr>
+    </w:lvl>
+    <w:lvl w:ilvl="7" w:tplc="7A408CB6">
+      <w:start w:val="1"/>
+      <w:numFmt w:val="bullet"/>
+      <w:lvlText w:val="o"/>
+      <w:lvlJc w:val="left"/>
+      <w:pPr>
+        <w:ind w:left="5760" w:hanging="360"/>
+      </w:pPr>
+      <w:rPr>
+        <w:rFonts w:ascii="Courier New" w:hAnsi="Courier New" w:hint="default"/>
+      </w:rPr>
+    </w:lvl>
+    <w:lvl w:ilvl="8" w:tplc="CD14F19C">
+      <w:start w:val="1"/>
+      <w:numFmt w:val="bullet"/>
+      <w:lvlText w:val=""/>
+      <w:lvlJc w:val="left"/>
+      <w:pPr>
+        <w:ind w:left="6480" w:hanging="360"/>
+      </w:pPr>
+      <w:rPr>
+        <w:rFonts w:ascii="Wingdings" w:hAnsi="Wingdings" w:hint="default"/>
+      </w:rPr>
+    </w:lvl>
+  </w:abstractNum>
+  <w:abstractNum w:abstractNumId="16" w15:restartNumberingAfterBreak="0">
     <w:nsid w:val="22A157E5"/>
     <w:multiLevelType w:val="hybridMultilevel"/>
     <w:tmpl w:val="FFFFFFFF"/>
@@ -10733,7 +12263,7 @@
       </w:pPr>
     </w:lvl>
   </w:abstractNum>
-  <w:abstractNum w:abstractNumId="15" w15:restartNumberingAfterBreak="0">
+  <w:abstractNum w:abstractNumId="17" w15:restartNumberingAfterBreak="0">
     <w:nsid w:val="267F0003"/>
     <w:multiLevelType w:val="hybridMultilevel"/>
     <w:tmpl w:val="6498914A"/>
@@ -10846,7 +12376,7 @@
       </w:rPr>
     </w:lvl>
   </w:abstractNum>
-  <w:abstractNum w:abstractNumId="16" w15:restartNumberingAfterBreak="0">
+  <w:abstractNum w:abstractNumId="18" w15:restartNumberingAfterBreak="0">
     <w:nsid w:val="27E65C27"/>
     <w:multiLevelType w:val="hybridMultilevel"/>
     <w:tmpl w:val="FFFFFFFF"/>
@@ -10932,7 +12462,7 @@
       </w:pPr>
     </w:lvl>
   </w:abstractNum>
-  <w:abstractNum w:abstractNumId="17" w15:restartNumberingAfterBreak="0">
+  <w:abstractNum w:abstractNumId="19" w15:restartNumberingAfterBreak="0">
     <w:nsid w:val="2B650982"/>
     <w:multiLevelType w:val="multilevel"/>
     <w:tmpl w:val="904E8CB6"/>
@@ -11052,7 +12582,7 @@
       </w:pPr>
     </w:lvl>
   </w:abstractNum>
-  <w:abstractNum w:abstractNumId="18" w15:restartNumberingAfterBreak="0">
+  <w:abstractNum w:abstractNumId="20" w15:restartNumberingAfterBreak="0">
     <w:nsid w:val="30DC1610"/>
     <w:multiLevelType w:val="multilevel"/>
     <w:tmpl w:val="904E8CB6"/>
@@ -11168,7 +12698,7 @@
       </w:pPr>
     </w:lvl>
   </w:abstractNum>
-  <w:abstractNum w:abstractNumId="19" w15:restartNumberingAfterBreak="0">
+  <w:abstractNum w:abstractNumId="21" w15:restartNumberingAfterBreak="0">
     <w:nsid w:val="34375505"/>
     <w:multiLevelType w:val="hybridMultilevel"/>
     <w:tmpl w:val="E83CC836"/>
@@ -11281,7 +12811,7 @@
       </w:rPr>
     </w:lvl>
   </w:abstractNum>
-  <w:abstractNum w:abstractNumId="20" w15:restartNumberingAfterBreak="0">
+  <w:abstractNum w:abstractNumId="22" w15:restartNumberingAfterBreak="0">
     <w:nsid w:val="3736503A"/>
     <w:multiLevelType w:val="multilevel"/>
     <w:tmpl w:val="B6462E18"/>
@@ -11397,7 +12927,233 @@
       </w:pPr>
     </w:lvl>
   </w:abstractNum>
-  <w:abstractNum w:abstractNumId="21" w15:restartNumberingAfterBreak="0">
+  <w:abstractNum w:abstractNumId="23" w15:restartNumberingAfterBreak="0">
+    <w:nsid w:val="39826E89"/>
+    <w:multiLevelType w:val="hybridMultilevel"/>
+    <w:tmpl w:val="CDF23A78"/>
+    <w:lvl w:ilvl="0" w:tplc="77069132">
+      <w:start w:val="1"/>
+      <w:numFmt w:val="bullet"/>
+      <w:lvlText w:val=""/>
+      <w:lvlJc w:val="left"/>
+      <w:pPr>
+        <w:ind w:left="720" w:hanging="360"/>
+      </w:pPr>
+      <w:rPr>
+        <w:rFonts w:ascii="Symbol" w:hAnsi="Symbol" w:hint="default"/>
+      </w:rPr>
+    </w:lvl>
+    <w:lvl w:ilvl="1" w:tplc="CC56A0D0">
+      <w:start w:val="1"/>
+      <w:numFmt w:val="bullet"/>
+      <w:lvlText w:val="o"/>
+      <w:lvlJc w:val="left"/>
+      <w:pPr>
+        <w:ind w:left="1440" w:hanging="360"/>
+      </w:pPr>
+      <w:rPr>
+        <w:rFonts w:ascii="&quot;Courier New&quot;" w:hAnsi="&quot;Courier New&quot;" w:hint="default"/>
+      </w:rPr>
+    </w:lvl>
+    <w:lvl w:ilvl="2" w:tplc="D28C0158">
+      <w:start w:val="1"/>
+      <w:numFmt w:val="bullet"/>
+      <w:lvlText w:val=""/>
+      <w:lvlJc w:val="left"/>
+      <w:pPr>
+        <w:ind w:left="2160" w:hanging="360"/>
+      </w:pPr>
+      <w:rPr>
+        <w:rFonts w:ascii="Wingdings" w:hAnsi="Wingdings" w:hint="default"/>
+      </w:rPr>
+    </w:lvl>
+    <w:lvl w:ilvl="3" w:tplc="FB7AFA04">
+      <w:start w:val="1"/>
+      <w:numFmt w:val="bullet"/>
+      <w:lvlText w:val=""/>
+      <w:lvlJc w:val="left"/>
+      <w:pPr>
+        <w:ind w:left="2880" w:hanging="360"/>
+      </w:pPr>
+      <w:rPr>
+        <w:rFonts w:ascii="Symbol" w:hAnsi="Symbol" w:hint="default"/>
+      </w:rPr>
+    </w:lvl>
+    <w:lvl w:ilvl="4" w:tplc="077A52DC">
+      <w:start w:val="1"/>
+      <w:numFmt w:val="bullet"/>
+      <w:lvlText w:val="o"/>
+      <w:lvlJc w:val="left"/>
+      <w:pPr>
+        <w:ind w:left="3600" w:hanging="360"/>
+      </w:pPr>
+      <w:rPr>
+        <w:rFonts w:ascii="Courier New" w:hAnsi="Courier New" w:hint="default"/>
+      </w:rPr>
+    </w:lvl>
+    <w:lvl w:ilvl="5" w:tplc="4E6CD35E">
+      <w:start w:val="1"/>
+      <w:numFmt w:val="bullet"/>
+      <w:lvlText w:val=""/>
+      <w:lvlJc w:val="left"/>
+      <w:pPr>
+        <w:ind w:left="4320" w:hanging="360"/>
+      </w:pPr>
+      <w:rPr>
+        <w:rFonts w:ascii="Wingdings" w:hAnsi="Wingdings" w:hint="default"/>
+      </w:rPr>
+    </w:lvl>
+    <w:lvl w:ilvl="6" w:tplc="3972303E">
+      <w:start w:val="1"/>
+      <w:numFmt w:val="bullet"/>
+      <w:lvlText w:val=""/>
+      <w:lvlJc w:val="left"/>
+      <w:pPr>
+        <w:ind w:left="5040" w:hanging="360"/>
+      </w:pPr>
+      <w:rPr>
+        <w:rFonts w:ascii="Symbol" w:hAnsi="Symbol" w:hint="default"/>
+      </w:rPr>
+    </w:lvl>
+    <w:lvl w:ilvl="7" w:tplc="318C27EC">
+      <w:start w:val="1"/>
+      <w:numFmt w:val="bullet"/>
+      <w:lvlText w:val="o"/>
+      <w:lvlJc w:val="left"/>
+      <w:pPr>
+        <w:ind w:left="5760" w:hanging="360"/>
+      </w:pPr>
+      <w:rPr>
+        <w:rFonts w:ascii="Courier New" w:hAnsi="Courier New" w:hint="default"/>
+      </w:rPr>
+    </w:lvl>
+    <w:lvl w:ilvl="8" w:tplc="FA1EE3B2">
+      <w:start w:val="1"/>
+      <w:numFmt w:val="bullet"/>
+      <w:lvlText w:val=""/>
+      <w:lvlJc w:val="left"/>
+      <w:pPr>
+        <w:ind w:left="6480" w:hanging="360"/>
+      </w:pPr>
+      <w:rPr>
+        <w:rFonts w:ascii="Wingdings" w:hAnsi="Wingdings" w:hint="default"/>
+      </w:rPr>
+    </w:lvl>
+  </w:abstractNum>
+  <w:abstractNum w:abstractNumId="24" w15:restartNumberingAfterBreak="0">
+    <w:nsid w:val="3A423A5C"/>
+    <w:multiLevelType w:val="hybridMultilevel"/>
+    <w:tmpl w:val="DE469F08"/>
+    <w:lvl w:ilvl="0" w:tplc="97CAC856">
+      <w:start w:val="1"/>
+      <w:numFmt w:val="bullet"/>
+      <w:lvlText w:val=""/>
+      <w:lvlJc w:val="left"/>
+      <w:pPr>
+        <w:ind w:left="720" w:hanging="360"/>
+      </w:pPr>
+      <w:rPr>
+        <w:rFonts w:ascii="Symbol" w:hAnsi="Symbol" w:hint="default"/>
+      </w:rPr>
+    </w:lvl>
+    <w:lvl w:ilvl="1" w:tplc="3222C6C2">
+      <w:start w:val="1"/>
+      <w:numFmt w:val="bullet"/>
+      <w:lvlText w:val="o"/>
+      <w:lvlJc w:val="left"/>
+      <w:pPr>
+        <w:ind w:left="1440" w:hanging="360"/>
+      </w:pPr>
+      <w:rPr>
+        <w:rFonts w:ascii="&quot;Courier New&quot;" w:hAnsi="&quot;Courier New&quot;" w:hint="default"/>
+      </w:rPr>
+    </w:lvl>
+    <w:lvl w:ilvl="2" w:tplc="B5B08ED6">
+      <w:start w:val="1"/>
+      <w:numFmt w:val="bullet"/>
+      <w:lvlText w:val=""/>
+      <w:lvlJc w:val="left"/>
+      <w:pPr>
+        <w:ind w:left="2160" w:hanging="360"/>
+      </w:pPr>
+      <w:rPr>
+        <w:rFonts w:ascii="Wingdings" w:hAnsi="Wingdings" w:hint="default"/>
+      </w:rPr>
+    </w:lvl>
+    <w:lvl w:ilvl="3" w:tplc="3720435E">
+      <w:start w:val="1"/>
+      <w:numFmt w:val="bullet"/>
+      <w:lvlText w:val=""/>
+      <w:lvlJc w:val="left"/>
+      <w:pPr>
+        <w:ind w:left="2880" w:hanging="360"/>
+      </w:pPr>
+      <w:rPr>
+        <w:rFonts w:ascii="Symbol" w:hAnsi="Symbol" w:hint="default"/>
+      </w:rPr>
+    </w:lvl>
+    <w:lvl w:ilvl="4" w:tplc="E4649242">
+      <w:start w:val="1"/>
+      <w:numFmt w:val="bullet"/>
+      <w:lvlText w:val="o"/>
+      <w:lvlJc w:val="left"/>
+      <w:pPr>
+        <w:ind w:left="3600" w:hanging="360"/>
+      </w:pPr>
+      <w:rPr>
+        <w:rFonts w:ascii="Courier New" w:hAnsi="Courier New" w:hint="default"/>
+      </w:rPr>
+    </w:lvl>
+    <w:lvl w:ilvl="5" w:tplc="8D0C9C4C">
+      <w:start w:val="1"/>
+      <w:numFmt w:val="bullet"/>
+      <w:lvlText w:val=""/>
+      <w:lvlJc w:val="left"/>
+      <w:pPr>
+        <w:ind w:left="4320" w:hanging="360"/>
+      </w:pPr>
+      <w:rPr>
+        <w:rFonts w:ascii="Wingdings" w:hAnsi="Wingdings" w:hint="default"/>
+      </w:rPr>
+    </w:lvl>
+    <w:lvl w:ilvl="6" w:tplc="8F761A78">
+      <w:start w:val="1"/>
+      <w:numFmt w:val="bullet"/>
+      <w:lvlText w:val=""/>
+      <w:lvlJc w:val="left"/>
+      <w:pPr>
+        <w:ind w:left="5040" w:hanging="360"/>
+      </w:pPr>
+      <w:rPr>
+        <w:rFonts w:ascii="Symbol" w:hAnsi="Symbol" w:hint="default"/>
+      </w:rPr>
+    </w:lvl>
+    <w:lvl w:ilvl="7" w:tplc="C7D4B968">
+      <w:start w:val="1"/>
+      <w:numFmt w:val="bullet"/>
+      <w:lvlText w:val="o"/>
+      <w:lvlJc w:val="left"/>
+      <w:pPr>
+        <w:ind w:left="5760" w:hanging="360"/>
+      </w:pPr>
+      <w:rPr>
+        <w:rFonts w:ascii="Courier New" w:hAnsi="Courier New" w:hint="default"/>
+      </w:rPr>
+    </w:lvl>
+    <w:lvl w:ilvl="8" w:tplc="3D903562">
+      <w:start w:val="1"/>
+      <w:numFmt w:val="bullet"/>
+      <w:lvlText w:val=""/>
+      <w:lvlJc w:val="left"/>
+      <w:pPr>
+        <w:ind w:left="6480" w:hanging="360"/>
+      </w:pPr>
+      <w:rPr>
+        <w:rFonts w:ascii="Wingdings" w:hAnsi="Wingdings" w:hint="default"/>
+      </w:rPr>
+    </w:lvl>
+  </w:abstractNum>
+  <w:abstractNum w:abstractNumId="25" w15:restartNumberingAfterBreak="0">
     <w:nsid w:val="3B270245"/>
     <w:multiLevelType w:val="multilevel"/>
     <w:tmpl w:val="753C1828"/>
@@ -11546,7 +13302,7 @@
       </w:rPr>
     </w:lvl>
   </w:abstractNum>
-  <w:abstractNum w:abstractNumId="22" w15:restartNumberingAfterBreak="0">
+  <w:abstractNum w:abstractNumId="26" w15:restartNumberingAfterBreak="0">
     <w:nsid w:val="3BDD046B"/>
     <w:multiLevelType w:val="hybridMultilevel"/>
     <w:tmpl w:val="FFFFFFFF"/>
@@ -11632,7 +13388,120 @@
       </w:pPr>
     </w:lvl>
   </w:abstractNum>
-  <w:abstractNum w:abstractNumId="23" w15:restartNumberingAfterBreak="0">
+  <w:abstractNum w:abstractNumId="27" w15:restartNumberingAfterBreak="0">
+    <w:nsid w:val="3D7176C1"/>
+    <w:multiLevelType w:val="hybridMultilevel"/>
+    <w:tmpl w:val="51CA4D28"/>
+    <w:lvl w:ilvl="0" w:tplc="67F6B802">
+      <w:start w:val="1"/>
+      <w:numFmt w:val="bullet"/>
+      <w:lvlText w:val="-"/>
+      <w:lvlJc w:val="left"/>
+      <w:pPr>
+        <w:ind w:left="720" w:hanging="360"/>
+      </w:pPr>
+      <w:rPr>
+        <w:rFonts w:ascii="&quot;Times New Roman&quot;,serif" w:hAnsi="&quot;Times New Roman&quot;,serif" w:hint="default"/>
+      </w:rPr>
+    </w:lvl>
+    <w:lvl w:ilvl="1" w:tplc="973C4290">
+      <w:start w:val="1"/>
+      <w:numFmt w:val="bullet"/>
+      <w:lvlText w:val="o"/>
+      <w:lvlJc w:val="left"/>
+      <w:pPr>
+        <w:ind w:left="1440" w:hanging="360"/>
+      </w:pPr>
+      <w:rPr>
+        <w:rFonts w:ascii="Courier New" w:hAnsi="Courier New" w:hint="default"/>
+      </w:rPr>
+    </w:lvl>
+    <w:lvl w:ilvl="2" w:tplc="EEF85E3E">
+      <w:start w:val="1"/>
+      <w:numFmt w:val="bullet"/>
+      <w:lvlText w:val=""/>
+      <w:lvlJc w:val="left"/>
+      <w:pPr>
+        <w:ind w:left="2160" w:hanging="360"/>
+      </w:pPr>
+      <w:rPr>
+        <w:rFonts w:ascii="Wingdings" w:hAnsi="Wingdings" w:hint="default"/>
+      </w:rPr>
+    </w:lvl>
+    <w:lvl w:ilvl="3" w:tplc="0ACEF09A">
+      <w:start w:val="1"/>
+      <w:numFmt w:val="bullet"/>
+      <w:lvlText w:val=""/>
+      <w:lvlJc w:val="left"/>
+      <w:pPr>
+        <w:ind w:left="2880" w:hanging="360"/>
+      </w:pPr>
+      <w:rPr>
+        <w:rFonts w:ascii="Symbol" w:hAnsi="Symbol" w:hint="default"/>
+      </w:rPr>
+    </w:lvl>
+    <w:lvl w:ilvl="4" w:tplc="0A189180">
+      <w:start w:val="1"/>
+      <w:numFmt w:val="bullet"/>
+      <w:lvlText w:val="o"/>
+      <w:lvlJc w:val="left"/>
+      <w:pPr>
+        <w:ind w:left="3600" w:hanging="360"/>
+      </w:pPr>
+      <w:rPr>
+        <w:rFonts w:ascii="Courier New" w:hAnsi="Courier New" w:hint="default"/>
+      </w:rPr>
+    </w:lvl>
+    <w:lvl w:ilvl="5" w:tplc="4952400A">
+      <w:start w:val="1"/>
+      <w:numFmt w:val="bullet"/>
+      <w:lvlText w:val=""/>
+      <w:lvlJc w:val="left"/>
+      <w:pPr>
+        <w:ind w:left="4320" w:hanging="360"/>
+      </w:pPr>
+      <w:rPr>
+        <w:rFonts w:ascii="Wingdings" w:hAnsi="Wingdings" w:hint="default"/>
+      </w:rPr>
+    </w:lvl>
+    <w:lvl w:ilvl="6" w:tplc="11401F6E">
+      <w:start w:val="1"/>
+      <w:numFmt w:val="bullet"/>
+      <w:lvlText w:val=""/>
+      <w:lvlJc w:val="left"/>
+      <w:pPr>
+        <w:ind w:left="5040" w:hanging="360"/>
+      </w:pPr>
+      <w:rPr>
+        <w:rFonts w:ascii="Symbol" w:hAnsi="Symbol" w:hint="default"/>
+      </w:rPr>
+    </w:lvl>
+    <w:lvl w:ilvl="7" w:tplc="1772F46C">
+      <w:start w:val="1"/>
+      <w:numFmt w:val="bullet"/>
+      <w:lvlText w:val="o"/>
+      <w:lvlJc w:val="left"/>
+      <w:pPr>
+        <w:ind w:left="5760" w:hanging="360"/>
+      </w:pPr>
+      <w:rPr>
+        <w:rFonts w:ascii="Courier New" w:hAnsi="Courier New" w:hint="default"/>
+      </w:rPr>
+    </w:lvl>
+    <w:lvl w:ilvl="8" w:tplc="6004D8CC">
+      <w:start w:val="1"/>
+      <w:numFmt w:val="bullet"/>
+      <w:lvlText w:val=""/>
+      <w:lvlJc w:val="left"/>
+      <w:pPr>
+        <w:ind w:left="6480" w:hanging="360"/>
+      </w:pPr>
+      <w:rPr>
+        <w:rFonts w:ascii="Wingdings" w:hAnsi="Wingdings" w:hint="default"/>
+      </w:rPr>
+    </w:lvl>
+  </w:abstractNum>
+  <w:abstractNum w:abstractNumId="28" w15:restartNumberingAfterBreak="0">
     <w:nsid w:val="41167843"/>
     <w:multiLevelType w:val="hybridMultilevel"/>
     <w:tmpl w:val="FFFFFFFF"/>
@@ -11718,7 +13587,7 @@
       </w:pPr>
     </w:lvl>
   </w:abstractNum>
-  <w:abstractNum w:abstractNumId="24" w15:restartNumberingAfterBreak="0">
+  <w:abstractNum w:abstractNumId="29" w15:restartNumberingAfterBreak="0">
     <w:nsid w:val="414F3823"/>
     <w:multiLevelType w:val="multilevel"/>
     <w:tmpl w:val="DA36F92C"/>
@@ -11834,7 +13703,7 @@
       </w:pPr>
     </w:lvl>
   </w:abstractNum>
-  <w:abstractNum w:abstractNumId="25" w15:restartNumberingAfterBreak="0">
+  <w:abstractNum w:abstractNumId="30" w15:restartNumberingAfterBreak="0">
     <w:nsid w:val="4276FE6D"/>
     <w:multiLevelType w:val="hybridMultilevel"/>
     <w:tmpl w:val="EEE0BA56"/>
@@ -11947,7 +13816,120 @@
       </w:rPr>
     </w:lvl>
   </w:abstractNum>
-  <w:abstractNum w:abstractNumId="26" w15:restartNumberingAfterBreak="0">
+  <w:abstractNum w:abstractNumId="31" w15:restartNumberingAfterBreak="0">
+    <w:nsid w:val="4797B3C8"/>
+    <w:multiLevelType w:val="hybridMultilevel"/>
+    <w:tmpl w:val="28BAC3C0"/>
+    <w:lvl w:ilvl="0" w:tplc="420A0E82">
+      <w:start w:val="1"/>
+      <w:numFmt w:val="bullet"/>
+      <w:lvlText w:val=""/>
+      <w:lvlJc w:val="left"/>
+      <w:pPr>
+        <w:ind w:left="720" w:hanging="360"/>
+      </w:pPr>
+      <w:rPr>
+        <w:rFonts w:ascii="Symbol" w:hAnsi="Symbol" w:hint="default"/>
+      </w:rPr>
+    </w:lvl>
+    <w:lvl w:ilvl="1" w:tplc="09BA7CCE">
+      <w:start w:val="1"/>
+      <w:numFmt w:val="bullet"/>
+      <w:lvlText w:val=""/>
+      <w:lvlJc w:val="left"/>
+      <w:pPr>
+        <w:ind w:left="1440" w:hanging="360"/>
+      </w:pPr>
+      <w:rPr>
+        <w:rFonts w:ascii="Symbol" w:hAnsi="Symbol" w:hint="default"/>
+      </w:rPr>
+    </w:lvl>
+    <w:lvl w:ilvl="2" w:tplc="76260E96">
+      <w:start w:val="1"/>
+      <w:numFmt w:val="bullet"/>
+      <w:lvlText w:val=""/>
+      <w:lvlJc w:val="left"/>
+      <w:pPr>
+        <w:ind w:left="2160" w:hanging="360"/>
+      </w:pPr>
+      <w:rPr>
+        <w:rFonts w:ascii="Wingdings" w:hAnsi="Wingdings" w:hint="default"/>
+      </w:rPr>
+    </w:lvl>
+    <w:lvl w:ilvl="3" w:tplc="03BC870E">
+      <w:start w:val="1"/>
+      <w:numFmt w:val="bullet"/>
+      <w:lvlText w:val=""/>
+      <w:lvlJc w:val="left"/>
+      <w:pPr>
+        <w:ind w:left="2880" w:hanging="360"/>
+      </w:pPr>
+      <w:rPr>
+        <w:rFonts w:ascii="Symbol" w:hAnsi="Symbol" w:hint="default"/>
+      </w:rPr>
+    </w:lvl>
+    <w:lvl w:ilvl="4" w:tplc="8D4C2322">
+      <w:start w:val="1"/>
+      <w:numFmt w:val="bullet"/>
+      <w:lvlText w:val="o"/>
+      <w:lvlJc w:val="left"/>
+      <w:pPr>
+        <w:ind w:left="3600" w:hanging="360"/>
+      </w:pPr>
+      <w:rPr>
+        <w:rFonts w:ascii="Courier New" w:hAnsi="Courier New" w:hint="default"/>
+      </w:rPr>
+    </w:lvl>
+    <w:lvl w:ilvl="5" w:tplc="136EDE4E">
+      <w:start w:val="1"/>
+      <w:numFmt w:val="bullet"/>
+      <w:lvlText w:val=""/>
+      <w:lvlJc w:val="left"/>
+      <w:pPr>
+        <w:ind w:left="4320" w:hanging="360"/>
+      </w:pPr>
+      <w:rPr>
+        <w:rFonts w:ascii="Wingdings" w:hAnsi="Wingdings" w:hint="default"/>
+      </w:rPr>
+    </w:lvl>
+    <w:lvl w:ilvl="6" w:tplc="CF86E5E4">
+      <w:start w:val="1"/>
+      <w:numFmt w:val="bullet"/>
+      <w:lvlText w:val=""/>
+      <w:lvlJc w:val="left"/>
+      <w:pPr>
+        <w:ind w:left="5040" w:hanging="360"/>
+      </w:pPr>
+      <w:rPr>
+        <w:rFonts w:ascii="Symbol" w:hAnsi="Symbol" w:hint="default"/>
+      </w:rPr>
+    </w:lvl>
+    <w:lvl w:ilvl="7" w:tplc="06D80540">
+      <w:start w:val="1"/>
+      <w:numFmt w:val="bullet"/>
+      <w:lvlText w:val="o"/>
+      <w:lvlJc w:val="left"/>
+      <w:pPr>
+        <w:ind w:left="5760" w:hanging="360"/>
+      </w:pPr>
+      <w:rPr>
+        <w:rFonts w:ascii="Courier New" w:hAnsi="Courier New" w:hint="default"/>
+      </w:rPr>
+    </w:lvl>
+    <w:lvl w:ilvl="8" w:tplc="D578DFA0">
+      <w:start w:val="1"/>
+      <w:numFmt w:val="bullet"/>
+      <w:lvlText w:val=""/>
+      <w:lvlJc w:val="left"/>
+      <w:pPr>
+        <w:ind w:left="6480" w:hanging="360"/>
+      </w:pPr>
+      <w:rPr>
+        <w:rFonts w:ascii="Wingdings" w:hAnsi="Wingdings" w:hint="default"/>
+      </w:rPr>
+    </w:lvl>
+  </w:abstractNum>
+  <w:abstractNum w:abstractNumId="32" w15:restartNumberingAfterBreak="0">
     <w:nsid w:val="4ED874FF"/>
     <w:multiLevelType w:val="hybridMultilevel"/>
     <w:tmpl w:val="61C4F1C0"/>
@@ -12060,7 +14042,7 @@
       </w:rPr>
     </w:lvl>
   </w:abstractNum>
-  <w:abstractNum w:abstractNumId="27" w15:restartNumberingAfterBreak="0">
+  <w:abstractNum w:abstractNumId="33" w15:restartNumberingAfterBreak="0">
     <w:nsid w:val="50E26262"/>
     <w:multiLevelType w:val="hybridMultilevel"/>
     <w:tmpl w:val="40848652"/>
@@ -12173,7 +14155,7 @@
       </w:rPr>
     </w:lvl>
   </w:abstractNum>
-  <w:abstractNum w:abstractNumId="28" w15:restartNumberingAfterBreak="0">
+  <w:abstractNum w:abstractNumId="34" w15:restartNumberingAfterBreak="0">
     <w:nsid w:val="52DE2516"/>
     <w:multiLevelType w:val="hybridMultilevel"/>
     <w:tmpl w:val="FFFFFFFF"/>
@@ -12259,7 +14241,7 @@
       </w:pPr>
     </w:lvl>
   </w:abstractNum>
-  <w:abstractNum w:abstractNumId="29" w15:restartNumberingAfterBreak="0">
+  <w:abstractNum w:abstractNumId="35" w15:restartNumberingAfterBreak="0">
     <w:nsid w:val="54F0DECC"/>
     <w:multiLevelType w:val="hybridMultilevel"/>
     <w:tmpl w:val="FFFFFFFF"/>
@@ -12345,7 +14327,7 @@
       </w:pPr>
     </w:lvl>
   </w:abstractNum>
-  <w:abstractNum w:abstractNumId="30" w15:restartNumberingAfterBreak="0">
+  <w:abstractNum w:abstractNumId="36" w15:restartNumberingAfterBreak="0">
     <w:nsid w:val="578FABC7"/>
     <w:multiLevelType w:val="hybridMultilevel"/>
     <w:tmpl w:val="FFFFFFFF"/>
@@ -12431,7 +14413,120 @@
       </w:pPr>
     </w:lvl>
   </w:abstractNum>
-  <w:abstractNum w:abstractNumId="31" w15:restartNumberingAfterBreak="0">
+  <w:abstractNum w:abstractNumId="37" w15:restartNumberingAfterBreak="0">
+    <w:nsid w:val="57AB2A62"/>
+    <w:multiLevelType w:val="hybridMultilevel"/>
+    <w:tmpl w:val="F1D28FA6"/>
+    <w:lvl w:ilvl="0" w:tplc="431C1BC2">
+      <w:start w:val="1"/>
+      <w:numFmt w:val="bullet"/>
+      <w:lvlText w:val=""/>
+      <w:lvlJc w:val="left"/>
+      <w:pPr>
+        <w:ind w:left="720" w:hanging="360"/>
+      </w:pPr>
+      <w:rPr>
+        <w:rFonts w:ascii="Symbol" w:hAnsi="Symbol" w:hint="default"/>
+      </w:rPr>
+    </w:lvl>
+    <w:lvl w:ilvl="1" w:tplc="4424A79C">
+      <w:start w:val="1"/>
+      <w:numFmt w:val="bullet"/>
+      <w:lvlText w:val="o"/>
+      <w:lvlJc w:val="left"/>
+      <w:pPr>
+        <w:ind w:left="1440" w:hanging="360"/>
+      </w:pPr>
+      <w:rPr>
+        <w:rFonts w:ascii="&quot;Courier New&quot;" w:hAnsi="&quot;Courier New&quot;" w:hint="default"/>
+      </w:rPr>
+    </w:lvl>
+    <w:lvl w:ilvl="2" w:tplc="B8645954">
+      <w:start w:val="1"/>
+      <w:numFmt w:val="bullet"/>
+      <w:lvlText w:val=""/>
+      <w:lvlJc w:val="left"/>
+      <w:pPr>
+        <w:ind w:left="2160" w:hanging="360"/>
+      </w:pPr>
+      <w:rPr>
+        <w:rFonts w:ascii="Wingdings" w:hAnsi="Wingdings" w:hint="default"/>
+      </w:rPr>
+    </w:lvl>
+    <w:lvl w:ilvl="3" w:tplc="5F12A760">
+      <w:start w:val="1"/>
+      <w:numFmt w:val="bullet"/>
+      <w:lvlText w:val=""/>
+      <w:lvlJc w:val="left"/>
+      <w:pPr>
+        <w:ind w:left="2880" w:hanging="360"/>
+      </w:pPr>
+      <w:rPr>
+        <w:rFonts w:ascii="Symbol" w:hAnsi="Symbol" w:hint="default"/>
+      </w:rPr>
+    </w:lvl>
+    <w:lvl w:ilvl="4" w:tplc="9796D062">
+      <w:start w:val="1"/>
+      <w:numFmt w:val="bullet"/>
+      <w:lvlText w:val="o"/>
+      <w:lvlJc w:val="left"/>
+      <w:pPr>
+        <w:ind w:left="3600" w:hanging="360"/>
+      </w:pPr>
+      <w:rPr>
+        <w:rFonts w:ascii="Courier New" w:hAnsi="Courier New" w:hint="default"/>
+      </w:rPr>
+    </w:lvl>
+    <w:lvl w:ilvl="5" w:tplc="F926B486">
+      <w:start w:val="1"/>
+      <w:numFmt w:val="bullet"/>
+      <w:lvlText w:val=""/>
+      <w:lvlJc w:val="left"/>
+      <w:pPr>
+        <w:ind w:left="4320" w:hanging="360"/>
+      </w:pPr>
+      <w:rPr>
+        <w:rFonts w:ascii="Wingdings" w:hAnsi="Wingdings" w:hint="default"/>
+      </w:rPr>
+    </w:lvl>
+    <w:lvl w:ilvl="6" w:tplc="E9E4957A">
+      <w:start w:val="1"/>
+      <w:numFmt w:val="bullet"/>
+      <w:lvlText w:val=""/>
+      <w:lvlJc w:val="left"/>
+      <w:pPr>
+        <w:ind w:left="5040" w:hanging="360"/>
+      </w:pPr>
+      <w:rPr>
+        <w:rFonts w:ascii="Symbol" w:hAnsi="Symbol" w:hint="default"/>
+      </w:rPr>
+    </w:lvl>
+    <w:lvl w:ilvl="7" w:tplc="EC5E80A8">
+      <w:start w:val="1"/>
+      <w:numFmt w:val="bullet"/>
+      <w:lvlText w:val="o"/>
+      <w:lvlJc w:val="left"/>
+      <w:pPr>
+        <w:ind w:left="5760" w:hanging="360"/>
+      </w:pPr>
+      <w:rPr>
+        <w:rFonts w:ascii="Courier New" w:hAnsi="Courier New" w:hint="default"/>
+      </w:rPr>
+    </w:lvl>
+    <w:lvl w:ilvl="8" w:tplc="0F5A3570">
+      <w:start w:val="1"/>
+      <w:numFmt w:val="bullet"/>
+      <w:lvlText w:val=""/>
+      <w:lvlJc w:val="left"/>
+      <w:pPr>
+        <w:ind w:left="6480" w:hanging="360"/>
+      </w:pPr>
+      <w:rPr>
+        <w:rFonts w:ascii="Wingdings" w:hAnsi="Wingdings" w:hint="default"/>
+      </w:rPr>
+    </w:lvl>
+  </w:abstractNum>
+  <w:abstractNum w:abstractNumId="38" w15:restartNumberingAfterBreak="0">
     <w:nsid w:val="59194D06"/>
     <w:multiLevelType w:val="multilevel"/>
     <w:tmpl w:val="A7A0264E"/>
@@ -12547,7 +14642,346 @@
       </w:pPr>
     </w:lvl>
   </w:abstractNum>
-  <w:abstractNum w:abstractNumId="32" w15:restartNumberingAfterBreak="0">
+  <w:abstractNum w:abstractNumId="39" w15:restartNumberingAfterBreak="0">
+    <w:nsid w:val="5C7F3F7F"/>
+    <w:multiLevelType w:val="hybridMultilevel"/>
+    <w:tmpl w:val="7F8A3FBE"/>
+    <w:lvl w:ilvl="0" w:tplc="B19C32D2">
+      <w:start w:val="1"/>
+      <w:numFmt w:val="bullet"/>
+      <w:lvlText w:val="-"/>
+      <w:lvlJc w:val="left"/>
+      <w:pPr>
+        <w:ind w:left="720" w:hanging="360"/>
+      </w:pPr>
+      <w:rPr>
+        <w:rFonts w:ascii="&quot;Times New Roman&quot;,serif" w:hAnsi="&quot;Times New Roman&quot;,serif" w:hint="default"/>
+      </w:rPr>
+    </w:lvl>
+    <w:lvl w:ilvl="1" w:tplc="21284CE4">
+      <w:start w:val="1"/>
+      <w:numFmt w:val="bullet"/>
+      <w:lvlText w:val="o"/>
+      <w:lvlJc w:val="left"/>
+      <w:pPr>
+        <w:ind w:left="1440" w:hanging="360"/>
+      </w:pPr>
+      <w:rPr>
+        <w:rFonts w:ascii="Courier New" w:hAnsi="Courier New" w:hint="default"/>
+      </w:rPr>
+    </w:lvl>
+    <w:lvl w:ilvl="2" w:tplc="32F448F4">
+      <w:start w:val="1"/>
+      <w:numFmt w:val="bullet"/>
+      <w:lvlText w:val=""/>
+      <w:lvlJc w:val="left"/>
+      <w:pPr>
+        <w:ind w:left="2160" w:hanging="360"/>
+      </w:pPr>
+      <w:rPr>
+        <w:rFonts w:ascii="Wingdings" w:hAnsi="Wingdings" w:hint="default"/>
+      </w:rPr>
+    </w:lvl>
+    <w:lvl w:ilvl="3" w:tplc="27F66D76">
+      <w:start w:val="1"/>
+      <w:numFmt w:val="bullet"/>
+      <w:lvlText w:val=""/>
+      <w:lvlJc w:val="left"/>
+      <w:pPr>
+        <w:ind w:left="2880" w:hanging="360"/>
+      </w:pPr>
+      <w:rPr>
+        <w:rFonts w:ascii="Symbol" w:hAnsi="Symbol" w:hint="default"/>
+      </w:rPr>
+    </w:lvl>
+    <w:lvl w:ilvl="4" w:tplc="A3A20C76">
+      <w:start w:val="1"/>
+      <w:numFmt w:val="bullet"/>
+      <w:lvlText w:val="o"/>
+      <w:lvlJc w:val="left"/>
+      <w:pPr>
+        <w:ind w:left="3600" w:hanging="360"/>
+      </w:pPr>
+      <w:rPr>
+        <w:rFonts w:ascii="Courier New" w:hAnsi="Courier New" w:hint="default"/>
+      </w:rPr>
+    </w:lvl>
+    <w:lvl w:ilvl="5" w:tplc="6548FD96">
+      <w:start w:val="1"/>
+      <w:numFmt w:val="bullet"/>
+      <w:lvlText w:val=""/>
+      <w:lvlJc w:val="left"/>
+      <w:pPr>
+        <w:ind w:left="4320" w:hanging="360"/>
+      </w:pPr>
+      <w:rPr>
+        <w:rFonts w:ascii="Wingdings" w:hAnsi="Wingdings" w:hint="default"/>
+      </w:rPr>
+    </w:lvl>
+    <w:lvl w:ilvl="6" w:tplc="ED8E09C0">
+      <w:start w:val="1"/>
+      <w:numFmt w:val="bullet"/>
+      <w:lvlText w:val=""/>
+      <w:lvlJc w:val="left"/>
+      <w:pPr>
+        <w:ind w:left="5040" w:hanging="360"/>
+      </w:pPr>
+      <w:rPr>
+        <w:rFonts w:ascii="Symbol" w:hAnsi="Symbol" w:hint="default"/>
+      </w:rPr>
+    </w:lvl>
+    <w:lvl w:ilvl="7" w:tplc="4AA86664">
+      <w:start w:val="1"/>
+      <w:numFmt w:val="bullet"/>
+      <w:lvlText w:val="o"/>
+      <w:lvlJc w:val="left"/>
+      <w:pPr>
+        <w:ind w:left="5760" w:hanging="360"/>
+      </w:pPr>
+      <w:rPr>
+        <w:rFonts w:ascii="Courier New" w:hAnsi="Courier New" w:hint="default"/>
+      </w:rPr>
+    </w:lvl>
+    <w:lvl w:ilvl="8" w:tplc="793C9422">
+      <w:start w:val="1"/>
+      <w:numFmt w:val="bullet"/>
+      <w:lvlText w:val=""/>
+      <w:lvlJc w:val="left"/>
+      <w:pPr>
+        <w:ind w:left="6480" w:hanging="360"/>
+      </w:pPr>
+      <w:rPr>
+        <w:rFonts w:ascii="Wingdings" w:hAnsi="Wingdings" w:hint="default"/>
+      </w:rPr>
+    </w:lvl>
+  </w:abstractNum>
+  <w:abstractNum w:abstractNumId="40" w15:restartNumberingAfterBreak="0">
+    <w:nsid w:val="5FFDEA94"/>
+    <w:multiLevelType w:val="hybridMultilevel"/>
+    <w:tmpl w:val="31A4DE94"/>
+    <w:lvl w:ilvl="0" w:tplc="804445E4">
+      <w:start w:val="1"/>
+      <w:numFmt w:val="bullet"/>
+      <w:lvlText w:val="-"/>
+      <w:lvlJc w:val="left"/>
+      <w:pPr>
+        <w:ind w:left="720" w:hanging="360"/>
+      </w:pPr>
+      <w:rPr>
+        <w:rFonts w:ascii="&quot;Times New Roman&quot;,serif" w:hAnsi="&quot;Times New Roman&quot;,serif" w:hint="default"/>
+      </w:rPr>
+    </w:lvl>
+    <w:lvl w:ilvl="1" w:tplc="AC9ECF02">
+      <w:start w:val="1"/>
+      <w:numFmt w:val="bullet"/>
+      <w:lvlText w:val="o"/>
+      <w:lvlJc w:val="left"/>
+      <w:pPr>
+        <w:ind w:left="1440" w:hanging="360"/>
+      </w:pPr>
+      <w:rPr>
+        <w:rFonts w:ascii="Courier New" w:hAnsi="Courier New" w:hint="default"/>
+      </w:rPr>
+    </w:lvl>
+    <w:lvl w:ilvl="2" w:tplc="19C26F82">
+      <w:start w:val="1"/>
+      <w:numFmt w:val="bullet"/>
+      <w:lvlText w:val=""/>
+      <w:lvlJc w:val="left"/>
+      <w:pPr>
+        <w:ind w:left="2160" w:hanging="360"/>
+      </w:pPr>
+      <w:rPr>
+        <w:rFonts w:ascii="Wingdings" w:hAnsi="Wingdings" w:hint="default"/>
+      </w:rPr>
+    </w:lvl>
+    <w:lvl w:ilvl="3" w:tplc="3488D15C">
+      <w:start w:val="1"/>
+      <w:numFmt w:val="bullet"/>
+      <w:lvlText w:val=""/>
+      <w:lvlJc w:val="left"/>
+      <w:pPr>
+        <w:ind w:left="2880" w:hanging="360"/>
+      </w:pPr>
+      <w:rPr>
+        <w:rFonts w:ascii="Symbol" w:hAnsi="Symbol" w:hint="default"/>
+      </w:rPr>
+    </w:lvl>
+    <w:lvl w:ilvl="4" w:tplc="6C489E2A">
+      <w:start w:val="1"/>
+      <w:numFmt w:val="bullet"/>
+      <w:lvlText w:val="o"/>
+      <w:lvlJc w:val="left"/>
+      <w:pPr>
+        <w:ind w:left="3600" w:hanging="360"/>
+      </w:pPr>
+      <w:rPr>
+        <w:rFonts w:ascii="Courier New" w:hAnsi="Courier New" w:hint="default"/>
+      </w:rPr>
+    </w:lvl>
+    <w:lvl w:ilvl="5" w:tplc="4DB2F97C">
+      <w:start w:val="1"/>
+      <w:numFmt w:val="bullet"/>
+      <w:lvlText w:val=""/>
+      <w:lvlJc w:val="left"/>
+      <w:pPr>
+        <w:ind w:left="4320" w:hanging="360"/>
+      </w:pPr>
+      <w:rPr>
+        <w:rFonts w:ascii="Wingdings" w:hAnsi="Wingdings" w:hint="default"/>
+      </w:rPr>
+    </w:lvl>
+    <w:lvl w:ilvl="6" w:tplc="8D5EE080">
+      <w:start w:val="1"/>
+      <w:numFmt w:val="bullet"/>
+      <w:lvlText w:val=""/>
+      <w:lvlJc w:val="left"/>
+      <w:pPr>
+        <w:ind w:left="5040" w:hanging="360"/>
+      </w:pPr>
+      <w:rPr>
+        <w:rFonts w:ascii="Symbol" w:hAnsi="Symbol" w:hint="default"/>
+      </w:rPr>
+    </w:lvl>
+    <w:lvl w:ilvl="7" w:tplc="33AE1C2A">
+      <w:start w:val="1"/>
+      <w:numFmt w:val="bullet"/>
+      <w:lvlText w:val="o"/>
+      <w:lvlJc w:val="left"/>
+      <w:pPr>
+        <w:ind w:left="5760" w:hanging="360"/>
+      </w:pPr>
+      <w:rPr>
+        <w:rFonts w:ascii="Courier New" w:hAnsi="Courier New" w:hint="default"/>
+      </w:rPr>
+    </w:lvl>
+    <w:lvl w:ilvl="8" w:tplc="ED14C0BC">
+      <w:start w:val="1"/>
+      <w:numFmt w:val="bullet"/>
+      <w:lvlText w:val=""/>
+      <w:lvlJc w:val="left"/>
+      <w:pPr>
+        <w:ind w:left="6480" w:hanging="360"/>
+      </w:pPr>
+      <w:rPr>
+        <w:rFonts w:ascii="Wingdings" w:hAnsi="Wingdings" w:hint="default"/>
+      </w:rPr>
+    </w:lvl>
+  </w:abstractNum>
+  <w:abstractNum w:abstractNumId="41" w15:restartNumberingAfterBreak="0">
+    <w:nsid w:val="60F78746"/>
+    <w:multiLevelType w:val="hybridMultilevel"/>
+    <w:tmpl w:val="01A68224"/>
+    <w:lvl w:ilvl="0" w:tplc="19D0A40E">
+      <w:start w:val="1"/>
+      <w:numFmt w:val="bullet"/>
+      <w:lvlText w:val=""/>
+      <w:lvlJc w:val="left"/>
+      <w:pPr>
+        <w:ind w:left="720" w:hanging="360"/>
+      </w:pPr>
+      <w:rPr>
+        <w:rFonts w:ascii="Symbol" w:hAnsi="Symbol" w:hint="default"/>
+      </w:rPr>
+    </w:lvl>
+    <w:lvl w:ilvl="1" w:tplc="3AD8F1FC">
+      <w:start w:val="1"/>
+      <w:numFmt w:val="bullet"/>
+      <w:lvlText w:val="o"/>
+      <w:lvlJc w:val="left"/>
+      <w:pPr>
+        <w:ind w:left="1440" w:hanging="360"/>
+      </w:pPr>
+      <w:rPr>
+        <w:rFonts w:ascii="&quot;Courier New&quot;" w:hAnsi="&quot;Courier New&quot;" w:hint="default"/>
+      </w:rPr>
+    </w:lvl>
+    <w:lvl w:ilvl="2" w:tplc="0CD0F25C">
+      <w:start w:val="1"/>
+      <w:numFmt w:val="bullet"/>
+      <w:lvlText w:val=""/>
+      <w:lvlJc w:val="left"/>
+      <w:pPr>
+        <w:ind w:left="2160" w:hanging="360"/>
+      </w:pPr>
+      <w:rPr>
+        <w:rFonts w:ascii="Wingdings" w:hAnsi="Wingdings" w:hint="default"/>
+      </w:rPr>
+    </w:lvl>
+    <w:lvl w:ilvl="3" w:tplc="42866CDA">
+      <w:start w:val="1"/>
+      <w:numFmt w:val="bullet"/>
+      <w:lvlText w:val=""/>
+      <w:lvlJc w:val="left"/>
+      <w:pPr>
+        <w:ind w:left="2880" w:hanging="360"/>
+      </w:pPr>
+      <w:rPr>
+        <w:rFonts w:ascii="Symbol" w:hAnsi="Symbol" w:hint="default"/>
+      </w:rPr>
+    </w:lvl>
+    <w:lvl w:ilvl="4" w:tplc="47527420">
+      <w:start w:val="1"/>
+      <w:numFmt w:val="bullet"/>
+      <w:lvlText w:val="o"/>
+      <w:lvlJc w:val="left"/>
+      <w:pPr>
+        <w:ind w:left="3600" w:hanging="360"/>
+      </w:pPr>
+      <w:rPr>
+        <w:rFonts w:ascii="Courier New" w:hAnsi="Courier New" w:hint="default"/>
+      </w:rPr>
+    </w:lvl>
+    <w:lvl w:ilvl="5" w:tplc="5A002BE4">
+      <w:start w:val="1"/>
+      <w:numFmt w:val="bullet"/>
+      <w:lvlText w:val=""/>
+      <w:lvlJc w:val="left"/>
+      <w:pPr>
+        <w:ind w:left="4320" w:hanging="360"/>
+      </w:pPr>
+      <w:rPr>
+        <w:rFonts w:ascii="Wingdings" w:hAnsi="Wingdings" w:hint="default"/>
+      </w:rPr>
+    </w:lvl>
+    <w:lvl w:ilvl="6" w:tplc="191CAA26">
+      <w:start w:val="1"/>
+      <w:numFmt w:val="bullet"/>
+      <w:lvlText w:val=""/>
+      <w:lvlJc w:val="left"/>
+      <w:pPr>
+        <w:ind w:left="5040" w:hanging="360"/>
+      </w:pPr>
+      <w:rPr>
+        <w:rFonts w:ascii="Symbol" w:hAnsi="Symbol" w:hint="default"/>
+      </w:rPr>
+    </w:lvl>
+    <w:lvl w:ilvl="7" w:tplc="111E28E2">
+      <w:start w:val="1"/>
+      <w:numFmt w:val="bullet"/>
+      <w:lvlText w:val="o"/>
+      <w:lvlJc w:val="left"/>
+      <w:pPr>
+        <w:ind w:left="5760" w:hanging="360"/>
+      </w:pPr>
+      <w:rPr>
+        <w:rFonts w:ascii="Courier New" w:hAnsi="Courier New" w:hint="default"/>
+      </w:rPr>
+    </w:lvl>
+    <w:lvl w:ilvl="8" w:tplc="B0DA0672">
+      <w:start w:val="1"/>
+      <w:numFmt w:val="bullet"/>
+      <w:lvlText w:val=""/>
+      <w:lvlJc w:val="left"/>
+      <w:pPr>
+        <w:ind w:left="6480" w:hanging="360"/>
+      </w:pPr>
+      <w:rPr>
+        <w:rFonts w:ascii="Wingdings" w:hAnsi="Wingdings" w:hint="default"/>
+      </w:rPr>
+    </w:lvl>
+  </w:abstractNum>
+  <w:abstractNum w:abstractNumId="42" w15:restartNumberingAfterBreak="0">
     <w:nsid w:val="61372D77"/>
     <w:multiLevelType w:val="hybridMultilevel"/>
     <w:tmpl w:val="FFFFFFFF"/>
@@ -12633,7 +15067,7 @@
       </w:pPr>
     </w:lvl>
   </w:abstractNum>
-  <w:abstractNum w:abstractNumId="33" w15:restartNumberingAfterBreak="0">
+  <w:abstractNum w:abstractNumId="43" w15:restartNumberingAfterBreak="0">
     <w:nsid w:val="63797314"/>
     <w:multiLevelType w:val="multilevel"/>
     <w:tmpl w:val="0414D41A"/>
@@ -12749,7 +15183,233 @@
       </w:pPr>
     </w:lvl>
   </w:abstractNum>
-  <w:abstractNum w:abstractNumId="34" w15:restartNumberingAfterBreak="0">
+  <w:abstractNum w:abstractNumId="44" w15:restartNumberingAfterBreak="0">
+    <w:nsid w:val="63A87566"/>
+    <w:multiLevelType w:val="hybridMultilevel"/>
+    <w:tmpl w:val="9004552A"/>
+    <w:lvl w:ilvl="0" w:tplc="9A0084A4">
+      <w:start w:val="1"/>
+      <w:numFmt w:val="bullet"/>
+      <w:lvlText w:val="-"/>
+      <w:lvlJc w:val="left"/>
+      <w:pPr>
+        <w:ind w:left="720" w:hanging="360"/>
+      </w:pPr>
+      <w:rPr>
+        <w:rFonts w:ascii="&quot;Times New Roman&quot;,serif" w:hAnsi="&quot;Times New Roman&quot;,serif" w:hint="default"/>
+      </w:rPr>
+    </w:lvl>
+    <w:lvl w:ilvl="1" w:tplc="F6A23E14">
+      <w:start w:val="1"/>
+      <w:numFmt w:val="bullet"/>
+      <w:lvlText w:val="o"/>
+      <w:lvlJc w:val="left"/>
+      <w:pPr>
+        <w:ind w:left="1440" w:hanging="360"/>
+      </w:pPr>
+      <w:rPr>
+        <w:rFonts w:ascii="Courier New" w:hAnsi="Courier New" w:hint="default"/>
+      </w:rPr>
+    </w:lvl>
+    <w:lvl w:ilvl="2" w:tplc="D84A4444">
+      <w:start w:val="1"/>
+      <w:numFmt w:val="bullet"/>
+      <w:lvlText w:val=""/>
+      <w:lvlJc w:val="left"/>
+      <w:pPr>
+        <w:ind w:left="2160" w:hanging="360"/>
+      </w:pPr>
+      <w:rPr>
+        <w:rFonts w:ascii="Wingdings" w:hAnsi="Wingdings" w:hint="default"/>
+      </w:rPr>
+    </w:lvl>
+    <w:lvl w:ilvl="3" w:tplc="7054E7EC">
+      <w:start w:val="1"/>
+      <w:numFmt w:val="bullet"/>
+      <w:lvlText w:val=""/>
+      <w:lvlJc w:val="left"/>
+      <w:pPr>
+        <w:ind w:left="2880" w:hanging="360"/>
+      </w:pPr>
+      <w:rPr>
+        <w:rFonts w:ascii="Symbol" w:hAnsi="Symbol" w:hint="default"/>
+      </w:rPr>
+    </w:lvl>
+    <w:lvl w:ilvl="4" w:tplc="DD0EEA78">
+      <w:start w:val="1"/>
+      <w:numFmt w:val="bullet"/>
+      <w:lvlText w:val="o"/>
+      <w:lvlJc w:val="left"/>
+      <w:pPr>
+        <w:ind w:left="3600" w:hanging="360"/>
+      </w:pPr>
+      <w:rPr>
+        <w:rFonts w:ascii="Courier New" w:hAnsi="Courier New" w:hint="default"/>
+      </w:rPr>
+    </w:lvl>
+    <w:lvl w:ilvl="5" w:tplc="A76C8952">
+      <w:start w:val="1"/>
+      <w:numFmt w:val="bullet"/>
+      <w:lvlText w:val=""/>
+      <w:lvlJc w:val="left"/>
+      <w:pPr>
+        <w:ind w:left="4320" w:hanging="360"/>
+      </w:pPr>
+      <w:rPr>
+        <w:rFonts w:ascii="Wingdings" w:hAnsi="Wingdings" w:hint="default"/>
+      </w:rPr>
+    </w:lvl>
+    <w:lvl w:ilvl="6" w:tplc="8F868464">
+      <w:start w:val="1"/>
+      <w:numFmt w:val="bullet"/>
+      <w:lvlText w:val=""/>
+      <w:lvlJc w:val="left"/>
+      <w:pPr>
+        <w:ind w:left="5040" w:hanging="360"/>
+      </w:pPr>
+      <w:rPr>
+        <w:rFonts w:ascii="Symbol" w:hAnsi="Symbol" w:hint="default"/>
+      </w:rPr>
+    </w:lvl>
+    <w:lvl w:ilvl="7" w:tplc="708C25FE">
+      <w:start w:val="1"/>
+      <w:numFmt w:val="bullet"/>
+      <w:lvlText w:val="o"/>
+      <w:lvlJc w:val="left"/>
+      <w:pPr>
+        <w:ind w:left="5760" w:hanging="360"/>
+      </w:pPr>
+      <w:rPr>
+        <w:rFonts w:ascii="Courier New" w:hAnsi="Courier New" w:hint="default"/>
+      </w:rPr>
+    </w:lvl>
+    <w:lvl w:ilvl="8" w:tplc="EA9057C8">
+      <w:start w:val="1"/>
+      <w:numFmt w:val="bullet"/>
+      <w:lvlText w:val=""/>
+      <w:lvlJc w:val="left"/>
+      <w:pPr>
+        <w:ind w:left="6480" w:hanging="360"/>
+      </w:pPr>
+      <w:rPr>
+        <w:rFonts w:ascii="Wingdings" w:hAnsi="Wingdings" w:hint="default"/>
+      </w:rPr>
+    </w:lvl>
+  </w:abstractNum>
+  <w:abstractNum w:abstractNumId="45" w15:restartNumberingAfterBreak="0">
+    <w:nsid w:val="67A23B49"/>
+    <w:multiLevelType w:val="hybridMultilevel"/>
+    <w:tmpl w:val="67F48032"/>
+    <w:lvl w:ilvl="0" w:tplc="8018A236">
+      <w:start w:val="1"/>
+      <w:numFmt w:val="bullet"/>
+      <w:lvlText w:val=""/>
+      <w:lvlJc w:val="left"/>
+      <w:pPr>
+        <w:ind w:left="720" w:hanging="360"/>
+      </w:pPr>
+      <w:rPr>
+        <w:rFonts w:ascii="Symbol" w:hAnsi="Symbol" w:hint="default"/>
+      </w:rPr>
+    </w:lvl>
+    <w:lvl w:ilvl="1" w:tplc="729E9C6E">
+      <w:start w:val="1"/>
+      <w:numFmt w:val="bullet"/>
+      <w:lvlText w:val="o"/>
+      <w:lvlJc w:val="left"/>
+      <w:pPr>
+        <w:ind w:left="1440" w:hanging="360"/>
+      </w:pPr>
+      <w:rPr>
+        <w:rFonts w:ascii="&quot;Courier New&quot;" w:hAnsi="&quot;Courier New&quot;" w:hint="default"/>
+      </w:rPr>
+    </w:lvl>
+    <w:lvl w:ilvl="2" w:tplc="BBAAE404">
+      <w:start w:val="1"/>
+      <w:numFmt w:val="bullet"/>
+      <w:lvlText w:val=""/>
+      <w:lvlJc w:val="left"/>
+      <w:pPr>
+        <w:ind w:left="2160" w:hanging="360"/>
+      </w:pPr>
+      <w:rPr>
+        <w:rFonts w:ascii="Wingdings" w:hAnsi="Wingdings" w:hint="default"/>
+      </w:rPr>
+    </w:lvl>
+    <w:lvl w:ilvl="3" w:tplc="FC52A3D0">
+      <w:start w:val="1"/>
+      <w:numFmt w:val="bullet"/>
+      <w:lvlText w:val=""/>
+      <w:lvlJc w:val="left"/>
+      <w:pPr>
+        <w:ind w:left="2880" w:hanging="360"/>
+      </w:pPr>
+      <w:rPr>
+        <w:rFonts w:ascii="Symbol" w:hAnsi="Symbol" w:hint="default"/>
+      </w:rPr>
+    </w:lvl>
+    <w:lvl w:ilvl="4" w:tplc="06E28974">
+      <w:start w:val="1"/>
+      <w:numFmt w:val="bullet"/>
+      <w:lvlText w:val="o"/>
+      <w:lvlJc w:val="left"/>
+      <w:pPr>
+        <w:ind w:left="3600" w:hanging="360"/>
+      </w:pPr>
+      <w:rPr>
+        <w:rFonts w:ascii="Courier New" w:hAnsi="Courier New" w:hint="default"/>
+      </w:rPr>
+    </w:lvl>
+    <w:lvl w:ilvl="5" w:tplc="907EB52C">
+      <w:start w:val="1"/>
+      <w:numFmt w:val="bullet"/>
+      <w:lvlText w:val=""/>
+      <w:lvlJc w:val="left"/>
+      <w:pPr>
+        <w:ind w:left="4320" w:hanging="360"/>
+      </w:pPr>
+      <w:rPr>
+        <w:rFonts w:ascii="Wingdings" w:hAnsi="Wingdings" w:hint="default"/>
+      </w:rPr>
+    </w:lvl>
+    <w:lvl w:ilvl="6" w:tplc="E3106762">
+      <w:start w:val="1"/>
+      <w:numFmt w:val="bullet"/>
+      <w:lvlText w:val=""/>
+      <w:lvlJc w:val="left"/>
+      <w:pPr>
+        <w:ind w:left="5040" w:hanging="360"/>
+      </w:pPr>
+      <w:rPr>
+        <w:rFonts w:ascii="Symbol" w:hAnsi="Symbol" w:hint="default"/>
+      </w:rPr>
+    </w:lvl>
+    <w:lvl w:ilvl="7" w:tplc="763699AC">
+      <w:start w:val="1"/>
+      <w:numFmt w:val="bullet"/>
+      <w:lvlText w:val="o"/>
+      <w:lvlJc w:val="left"/>
+      <w:pPr>
+        <w:ind w:left="5760" w:hanging="360"/>
+      </w:pPr>
+      <w:rPr>
+        <w:rFonts w:ascii="Courier New" w:hAnsi="Courier New" w:hint="default"/>
+      </w:rPr>
+    </w:lvl>
+    <w:lvl w:ilvl="8" w:tplc="C25CEB40">
+      <w:start w:val="1"/>
+      <w:numFmt w:val="bullet"/>
+      <w:lvlText w:val=""/>
+      <w:lvlJc w:val="left"/>
+      <w:pPr>
+        <w:ind w:left="6480" w:hanging="360"/>
+      </w:pPr>
+      <w:rPr>
+        <w:rFonts w:ascii="Wingdings" w:hAnsi="Wingdings" w:hint="default"/>
+      </w:rPr>
+    </w:lvl>
+  </w:abstractNum>
+  <w:abstractNum w:abstractNumId="46" w15:restartNumberingAfterBreak="0">
     <w:nsid w:val="692916CF"/>
     <w:multiLevelType w:val="hybridMultilevel"/>
     <w:tmpl w:val="91E0E68C"/>
@@ -12862,7 +15522,7 @@
       </w:rPr>
     </w:lvl>
   </w:abstractNum>
-  <w:abstractNum w:abstractNumId="35" w15:restartNumberingAfterBreak="0">
+  <w:abstractNum w:abstractNumId="47" w15:restartNumberingAfterBreak="0">
     <w:nsid w:val="6A624391"/>
     <w:multiLevelType w:val="hybridMultilevel"/>
     <w:tmpl w:val="FFFFFFFF"/>
@@ -12948,7 +15608,120 @@
       </w:pPr>
     </w:lvl>
   </w:abstractNum>
-  <w:abstractNum w:abstractNumId="36" w15:restartNumberingAfterBreak="0">
+  <w:abstractNum w:abstractNumId="48" w15:restartNumberingAfterBreak="0">
+    <w:nsid w:val="6D147E1F"/>
+    <w:multiLevelType w:val="hybridMultilevel"/>
+    <w:tmpl w:val="213A2284"/>
+    <w:lvl w:ilvl="0" w:tplc="A9F804AE">
+      <w:start w:val="1"/>
+      <w:numFmt w:val="bullet"/>
+      <w:lvlText w:val=""/>
+      <w:lvlJc w:val="left"/>
+      <w:pPr>
+        <w:ind w:left="720" w:hanging="360"/>
+      </w:pPr>
+      <w:rPr>
+        <w:rFonts w:ascii="Symbol" w:hAnsi="Symbol" w:hint="default"/>
+      </w:rPr>
+    </w:lvl>
+    <w:lvl w:ilvl="1" w:tplc="D0665B86">
+      <w:start w:val="1"/>
+      <w:numFmt w:val="bullet"/>
+      <w:lvlText w:val="o"/>
+      <w:lvlJc w:val="left"/>
+      <w:pPr>
+        <w:ind w:left="1440" w:hanging="360"/>
+      </w:pPr>
+      <w:rPr>
+        <w:rFonts w:ascii="&quot;Courier New&quot;" w:hAnsi="&quot;Courier New&quot;" w:hint="default"/>
+      </w:rPr>
+    </w:lvl>
+    <w:lvl w:ilvl="2" w:tplc="B30676F8">
+      <w:start w:val="1"/>
+      <w:numFmt w:val="bullet"/>
+      <w:lvlText w:val=""/>
+      <w:lvlJc w:val="left"/>
+      <w:pPr>
+        <w:ind w:left="2160" w:hanging="360"/>
+      </w:pPr>
+      <w:rPr>
+        <w:rFonts w:ascii="Wingdings" w:hAnsi="Wingdings" w:hint="default"/>
+      </w:rPr>
+    </w:lvl>
+    <w:lvl w:ilvl="3" w:tplc="85FA4B80">
+      <w:start w:val="1"/>
+      <w:numFmt w:val="bullet"/>
+      <w:lvlText w:val=""/>
+      <w:lvlJc w:val="left"/>
+      <w:pPr>
+        <w:ind w:left="2880" w:hanging="360"/>
+      </w:pPr>
+      <w:rPr>
+        <w:rFonts w:ascii="Symbol" w:hAnsi="Symbol" w:hint="default"/>
+      </w:rPr>
+    </w:lvl>
+    <w:lvl w:ilvl="4" w:tplc="C406B9C2">
+      <w:start w:val="1"/>
+      <w:numFmt w:val="bullet"/>
+      <w:lvlText w:val="o"/>
+      <w:lvlJc w:val="left"/>
+      <w:pPr>
+        <w:ind w:left="3600" w:hanging="360"/>
+      </w:pPr>
+      <w:rPr>
+        <w:rFonts w:ascii="Courier New" w:hAnsi="Courier New" w:hint="default"/>
+      </w:rPr>
+    </w:lvl>
+    <w:lvl w:ilvl="5" w:tplc="D2B04C3E">
+      <w:start w:val="1"/>
+      <w:numFmt w:val="bullet"/>
+      <w:lvlText w:val=""/>
+      <w:lvlJc w:val="left"/>
+      <w:pPr>
+        <w:ind w:left="4320" w:hanging="360"/>
+      </w:pPr>
+      <w:rPr>
+        <w:rFonts w:ascii="Wingdings" w:hAnsi="Wingdings" w:hint="default"/>
+      </w:rPr>
+    </w:lvl>
+    <w:lvl w:ilvl="6" w:tplc="513CC8BA">
+      <w:start w:val="1"/>
+      <w:numFmt w:val="bullet"/>
+      <w:lvlText w:val=""/>
+      <w:lvlJc w:val="left"/>
+      <w:pPr>
+        <w:ind w:left="5040" w:hanging="360"/>
+      </w:pPr>
+      <w:rPr>
+        <w:rFonts w:ascii="Symbol" w:hAnsi="Symbol" w:hint="default"/>
+      </w:rPr>
+    </w:lvl>
+    <w:lvl w:ilvl="7" w:tplc="132A8A26">
+      <w:start w:val="1"/>
+      <w:numFmt w:val="bullet"/>
+      <w:lvlText w:val="o"/>
+      <w:lvlJc w:val="left"/>
+      <w:pPr>
+        <w:ind w:left="5760" w:hanging="360"/>
+      </w:pPr>
+      <w:rPr>
+        <w:rFonts w:ascii="Courier New" w:hAnsi="Courier New" w:hint="default"/>
+      </w:rPr>
+    </w:lvl>
+    <w:lvl w:ilvl="8" w:tplc="6C8E0D3A">
+      <w:start w:val="1"/>
+      <w:numFmt w:val="bullet"/>
+      <w:lvlText w:val=""/>
+      <w:lvlJc w:val="left"/>
+      <w:pPr>
+        <w:ind w:left="6480" w:hanging="360"/>
+      </w:pPr>
+      <w:rPr>
+        <w:rFonts w:ascii="Wingdings" w:hAnsi="Wingdings" w:hint="default"/>
+      </w:rPr>
+    </w:lvl>
+  </w:abstractNum>
+  <w:abstractNum w:abstractNumId="49" w15:restartNumberingAfterBreak="0">
     <w:nsid w:val="6DA534E5"/>
     <w:multiLevelType w:val="multilevel"/>
     <w:tmpl w:val="CA1ADB1A"/>
@@ -13082,7 +15855,7 @@
       </w:rPr>
     </w:lvl>
   </w:abstractNum>
-  <w:abstractNum w:abstractNumId="37" w15:restartNumberingAfterBreak="0">
+  <w:abstractNum w:abstractNumId="50" w15:restartNumberingAfterBreak="0">
     <w:nsid w:val="6F822C28"/>
     <w:multiLevelType w:val="multilevel"/>
     <w:tmpl w:val="A7501932"/>
@@ -13198,7 +15971,7 @@
       </w:pPr>
     </w:lvl>
   </w:abstractNum>
-  <w:abstractNum w:abstractNumId="38" w15:restartNumberingAfterBreak="0">
+  <w:abstractNum w:abstractNumId="51" w15:restartNumberingAfterBreak="0">
     <w:nsid w:val="74F40779"/>
     <w:multiLevelType w:val="hybridMultilevel"/>
     <w:tmpl w:val="B7CC7D22"/>
@@ -13311,7 +16084,233 @@
       </w:rPr>
     </w:lvl>
   </w:abstractNum>
-  <w:abstractNum w:abstractNumId="39" w15:restartNumberingAfterBreak="0">
+  <w:abstractNum w:abstractNumId="52" w15:restartNumberingAfterBreak="0">
+    <w:nsid w:val="756F6F48"/>
+    <w:multiLevelType w:val="hybridMultilevel"/>
+    <w:tmpl w:val="93C6892A"/>
+    <w:lvl w:ilvl="0" w:tplc="9E9E90FC">
+      <w:start w:val="1"/>
+      <w:numFmt w:val="bullet"/>
+      <w:lvlText w:val="-"/>
+      <w:lvlJc w:val="left"/>
+      <w:pPr>
+        <w:ind w:left="720" w:hanging="360"/>
+      </w:pPr>
+      <w:rPr>
+        <w:rFonts w:ascii="&quot;Times New Roman&quot;,serif" w:hAnsi="&quot;Times New Roman&quot;,serif" w:hint="default"/>
+      </w:rPr>
+    </w:lvl>
+    <w:lvl w:ilvl="1" w:tplc="9B04525C">
+      <w:start w:val="1"/>
+      <w:numFmt w:val="bullet"/>
+      <w:lvlText w:val="o"/>
+      <w:lvlJc w:val="left"/>
+      <w:pPr>
+        <w:ind w:left="1440" w:hanging="360"/>
+      </w:pPr>
+      <w:rPr>
+        <w:rFonts w:ascii="Courier New" w:hAnsi="Courier New" w:hint="default"/>
+      </w:rPr>
+    </w:lvl>
+    <w:lvl w:ilvl="2" w:tplc="F61C15AA">
+      <w:start w:val="1"/>
+      <w:numFmt w:val="bullet"/>
+      <w:lvlText w:val=""/>
+      <w:lvlJc w:val="left"/>
+      <w:pPr>
+        <w:ind w:left="2160" w:hanging="360"/>
+      </w:pPr>
+      <w:rPr>
+        <w:rFonts w:ascii="Wingdings" w:hAnsi="Wingdings" w:hint="default"/>
+      </w:rPr>
+    </w:lvl>
+    <w:lvl w:ilvl="3" w:tplc="864C9BD6">
+      <w:start w:val="1"/>
+      <w:numFmt w:val="bullet"/>
+      <w:lvlText w:val=""/>
+      <w:lvlJc w:val="left"/>
+      <w:pPr>
+        <w:ind w:left="2880" w:hanging="360"/>
+      </w:pPr>
+      <w:rPr>
+        <w:rFonts w:ascii="Symbol" w:hAnsi="Symbol" w:hint="default"/>
+      </w:rPr>
+    </w:lvl>
+    <w:lvl w:ilvl="4" w:tplc="C9A8CDF2">
+      <w:start w:val="1"/>
+      <w:numFmt w:val="bullet"/>
+      <w:lvlText w:val="o"/>
+      <w:lvlJc w:val="left"/>
+      <w:pPr>
+        <w:ind w:left="3600" w:hanging="360"/>
+      </w:pPr>
+      <w:rPr>
+        <w:rFonts w:ascii="Courier New" w:hAnsi="Courier New" w:hint="default"/>
+      </w:rPr>
+    </w:lvl>
+    <w:lvl w:ilvl="5" w:tplc="3BD017F4">
+      <w:start w:val="1"/>
+      <w:numFmt w:val="bullet"/>
+      <w:lvlText w:val=""/>
+      <w:lvlJc w:val="left"/>
+      <w:pPr>
+        <w:ind w:left="4320" w:hanging="360"/>
+      </w:pPr>
+      <w:rPr>
+        <w:rFonts w:ascii="Wingdings" w:hAnsi="Wingdings" w:hint="default"/>
+      </w:rPr>
+    </w:lvl>
+    <w:lvl w:ilvl="6" w:tplc="431874DC">
+      <w:start w:val="1"/>
+      <w:numFmt w:val="bullet"/>
+      <w:lvlText w:val=""/>
+      <w:lvlJc w:val="left"/>
+      <w:pPr>
+        <w:ind w:left="5040" w:hanging="360"/>
+      </w:pPr>
+      <w:rPr>
+        <w:rFonts w:ascii="Symbol" w:hAnsi="Symbol" w:hint="default"/>
+      </w:rPr>
+    </w:lvl>
+    <w:lvl w:ilvl="7" w:tplc="7D0A8842">
+      <w:start w:val="1"/>
+      <w:numFmt w:val="bullet"/>
+      <w:lvlText w:val="o"/>
+      <w:lvlJc w:val="left"/>
+      <w:pPr>
+        <w:ind w:left="5760" w:hanging="360"/>
+      </w:pPr>
+      <w:rPr>
+        <w:rFonts w:ascii="Courier New" w:hAnsi="Courier New" w:hint="default"/>
+      </w:rPr>
+    </w:lvl>
+    <w:lvl w:ilvl="8" w:tplc="B49E8756">
+      <w:start w:val="1"/>
+      <w:numFmt w:val="bullet"/>
+      <w:lvlText w:val=""/>
+      <w:lvlJc w:val="left"/>
+      <w:pPr>
+        <w:ind w:left="6480" w:hanging="360"/>
+      </w:pPr>
+      <w:rPr>
+        <w:rFonts w:ascii="Wingdings" w:hAnsi="Wingdings" w:hint="default"/>
+      </w:rPr>
+    </w:lvl>
+  </w:abstractNum>
+  <w:abstractNum w:abstractNumId="53" w15:restartNumberingAfterBreak="0">
+    <w:nsid w:val="76AB16B9"/>
+    <w:multiLevelType w:val="hybridMultilevel"/>
+    <w:tmpl w:val="E132D128"/>
+    <w:lvl w:ilvl="0" w:tplc="911437DA">
+      <w:start w:val="1"/>
+      <w:numFmt w:val="bullet"/>
+      <w:lvlText w:val="-"/>
+      <w:lvlJc w:val="left"/>
+      <w:pPr>
+        <w:ind w:left="720" w:hanging="360"/>
+      </w:pPr>
+      <w:rPr>
+        <w:rFonts w:ascii="&quot;Times New Roman&quot;,serif" w:hAnsi="&quot;Times New Roman&quot;,serif" w:hint="default"/>
+      </w:rPr>
+    </w:lvl>
+    <w:lvl w:ilvl="1" w:tplc="F86AB7F8">
+      <w:start w:val="1"/>
+      <w:numFmt w:val="bullet"/>
+      <w:lvlText w:val="o"/>
+      <w:lvlJc w:val="left"/>
+      <w:pPr>
+        <w:ind w:left="1440" w:hanging="360"/>
+      </w:pPr>
+      <w:rPr>
+        <w:rFonts w:ascii="Courier New" w:hAnsi="Courier New" w:hint="default"/>
+      </w:rPr>
+    </w:lvl>
+    <w:lvl w:ilvl="2" w:tplc="4B404F44">
+      <w:start w:val="1"/>
+      <w:numFmt w:val="bullet"/>
+      <w:lvlText w:val=""/>
+      <w:lvlJc w:val="left"/>
+      <w:pPr>
+        <w:ind w:left="2160" w:hanging="360"/>
+      </w:pPr>
+      <w:rPr>
+        <w:rFonts w:ascii="Wingdings" w:hAnsi="Wingdings" w:hint="default"/>
+      </w:rPr>
+    </w:lvl>
+    <w:lvl w:ilvl="3" w:tplc="4C302668">
+      <w:start w:val="1"/>
+      <w:numFmt w:val="bullet"/>
+      <w:lvlText w:val=""/>
+      <w:lvlJc w:val="left"/>
+      <w:pPr>
+        <w:ind w:left="2880" w:hanging="360"/>
+      </w:pPr>
+      <w:rPr>
+        <w:rFonts w:ascii="Symbol" w:hAnsi="Symbol" w:hint="default"/>
+      </w:rPr>
+    </w:lvl>
+    <w:lvl w:ilvl="4" w:tplc="F0EC3036">
+      <w:start w:val="1"/>
+      <w:numFmt w:val="bullet"/>
+      <w:lvlText w:val="o"/>
+      <w:lvlJc w:val="left"/>
+      <w:pPr>
+        <w:ind w:left="3600" w:hanging="360"/>
+      </w:pPr>
+      <w:rPr>
+        <w:rFonts w:ascii="Courier New" w:hAnsi="Courier New" w:hint="default"/>
+      </w:rPr>
+    </w:lvl>
+    <w:lvl w:ilvl="5" w:tplc="FFC4BE36">
+      <w:start w:val="1"/>
+      <w:numFmt w:val="bullet"/>
+      <w:lvlText w:val=""/>
+      <w:lvlJc w:val="left"/>
+      <w:pPr>
+        <w:ind w:left="4320" w:hanging="360"/>
+      </w:pPr>
+      <w:rPr>
+        <w:rFonts w:ascii="Wingdings" w:hAnsi="Wingdings" w:hint="default"/>
+      </w:rPr>
+    </w:lvl>
+    <w:lvl w:ilvl="6" w:tplc="C98EF7E4">
+      <w:start w:val="1"/>
+      <w:numFmt w:val="bullet"/>
+      <w:lvlText w:val=""/>
+      <w:lvlJc w:val="left"/>
+      <w:pPr>
+        <w:ind w:left="5040" w:hanging="360"/>
+      </w:pPr>
+      <w:rPr>
+        <w:rFonts w:ascii="Symbol" w:hAnsi="Symbol" w:hint="default"/>
+      </w:rPr>
+    </w:lvl>
+    <w:lvl w:ilvl="7" w:tplc="A52AAD58">
+      <w:start w:val="1"/>
+      <w:numFmt w:val="bullet"/>
+      <w:lvlText w:val="o"/>
+      <w:lvlJc w:val="left"/>
+      <w:pPr>
+        <w:ind w:left="5760" w:hanging="360"/>
+      </w:pPr>
+      <w:rPr>
+        <w:rFonts w:ascii="Courier New" w:hAnsi="Courier New" w:hint="default"/>
+      </w:rPr>
+    </w:lvl>
+    <w:lvl w:ilvl="8" w:tplc="9B50F702">
+      <w:start w:val="1"/>
+      <w:numFmt w:val="bullet"/>
+      <w:lvlText w:val=""/>
+      <w:lvlJc w:val="left"/>
+      <w:pPr>
+        <w:ind w:left="6480" w:hanging="360"/>
+      </w:pPr>
+      <w:rPr>
+        <w:rFonts w:ascii="Wingdings" w:hAnsi="Wingdings" w:hint="default"/>
+      </w:rPr>
+    </w:lvl>
+  </w:abstractNum>
+  <w:abstractNum w:abstractNumId="54" w15:restartNumberingAfterBreak="0">
     <w:nsid w:val="7C5B0945"/>
     <w:multiLevelType w:val="hybridMultilevel"/>
     <w:tmpl w:val="FFFFFFFF"/>
@@ -13397,7 +16396,7 @@
       </w:pPr>
     </w:lvl>
   </w:abstractNum>
-  <w:abstractNum w:abstractNumId="40" w15:restartNumberingAfterBreak="0">
+  <w:abstractNum w:abstractNumId="55" w15:restartNumberingAfterBreak="0">
     <w:nsid w:val="7DB672D9"/>
     <w:multiLevelType w:val="hybridMultilevel"/>
     <w:tmpl w:val="7CF8CD4E"/>
@@ -13510,128 +16509,173 @@
       </w:rPr>
     </w:lvl>
   </w:abstractNum>
-  <w:num w:numId="1" w16cid:durableId="289213818">
+  <w:num w:numId="1" w16cid:durableId="1798186231">
+    <w:abstractNumId w:val="52"/>
+  </w:num>
+  <w:num w:numId="2" w16cid:durableId="1948124200">
+    <w:abstractNumId w:val="44"/>
+  </w:num>
+  <w:num w:numId="3" w16cid:durableId="1899897361">
+    <w:abstractNumId w:val="27"/>
+  </w:num>
+  <w:num w:numId="4" w16cid:durableId="109396792">
+    <w:abstractNumId w:val="39"/>
+  </w:num>
+  <w:num w:numId="5" w16cid:durableId="782461866">
+    <w:abstractNumId w:val="53"/>
+  </w:num>
+  <w:num w:numId="6" w16cid:durableId="1633294145">
+    <w:abstractNumId w:val="23"/>
+  </w:num>
+  <w:num w:numId="7" w16cid:durableId="435948973">
+    <w:abstractNumId w:val="41"/>
+  </w:num>
+  <w:num w:numId="8" w16cid:durableId="592325761">
+    <w:abstractNumId w:val="0"/>
+  </w:num>
+  <w:num w:numId="9" w16cid:durableId="1617252308">
+    <w:abstractNumId w:val="45"/>
+  </w:num>
+  <w:num w:numId="10" w16cid:durableId="2097051644">
+    <w:abstractNumId w:val="24"/>
+  </w:num>
+  <w:num w:numId="11" w16cid:durableId="917056843">
+    <w:abstractNumId w:val="15"/>
+  </w:num>
+  <w:num w:numId="12" w16cid:durableId="769932210">
+    <w:abstractNumId w:val="48"/>
+  </w:num>
+  <w:num w:numId="13" w16cid:durableId="484514404">
+    <w:abstractNumId w:val="37"/>
+  </w:num>
+  <w:num w:numId="14" w16cid:durableId="1817986694">
+    <w:abstractNumId w:val="40"/>
+  </w:num>
+  <w:num w:numId="15" w16cid:durableId="155845175">
+    <w:abstractNumId w:val="31"/>
+  </w:num>
+  <w:num w:numId="16" w16cid:durableId="289213818">
+    <w:abstractNumId w:val="11"/>
+  </w:num>
+  <w:num w:numId="17" w16cid:durableId="937295982">
+    <w:abstractNumId w:val="35"/>
+  </w:num>
+  <w:num w:numId="18" w16cid:durableId="1321158671">
+    <w:abstractNumId w:val="6"/>
+  </w:num>
+  <w:num w:numId="19" w16cid:durableId="623853689">
+    <w:abstractNumId w:val="7"/>
+  </w:num>
+  <w:num w:numId="20" w16cid:durableId="38284580">
+    <w:abstractNumId w:val="12"/>
+  </w:num>
+  <w:num w:numId="21" w16cid:durableId="447773413">
+    <w:abstractNumId w:val="4"/>
+  </w:num>
+  <w:num w:numId="22" w16cid:durableId="261037924">
+    <w:abstractNumId w:val="18"/>
+  </w:num>
+  <w:num w:numId="23" w16cid:durableId="1060664745">
+    <w:abstractNumId w:val="47"/>
+  </w:num>
+  <w:num w:numId="24" w16cid:durableId="1825929845">
+    <w:abstractNumId w:val="54"/>
+  </w:num>
+  <w:num w:numId="25" w16cid:durableId="1433470224">
+    <w:abstractNumId w:val="34"/>
+  </w:num>
+  <w:num w:numId="26" w16cid:durableId="1968470474">
+    <w:abstractNumId w:val="16"/>
+  </w:num>
+  <w:num w:numId="27" w16cid:durableId="308098770">
+    <w:abstractNumId w:val="1"/>
+  </w:num>
+  <w:num w:numId="28" w16cid:durableId="1819027248">
+    <w:abstractNumId w:val="28"/>
+  </w:num>
+  <w:num w:numId="29" w16cid:durableId="1197893986">
+    <w:abstractNumId w:val="36"/>
+  </w:num>
+  <w:num w:numId="30" w16cid:durableId="1762216064">
+    <w:abstractNumId w:val="3"/>
+  </w:num>
+  <w:num w:numId="31" w16cid:durableId="2004770428">
+    <w:abstractNumId w:val="42"/>
+  </w:num>
+  <w:num w:numId="32" w16cid:durableId="1407141635">
+    <w:abstractNumId w:val="26"/>
+  </w:num>
+  <w:num w:numId="33" w16cid:durableId="2051492708">
+    <w:abstractNumId w:val="49"/>
+  </w:num>
+  <w:num w:numId="34" w16cid:durableId="1316648015">
+    <w:abstractNumId w:val="30"/>
+  </w:num>
+  <w:num w:numId="35" w16cid:durableId="2045329744">
+    <w:abstractNumId w:val="33"/>
+  </w:num>
+  <w:num w:numId="36" w16cid:durableId="1114787726">
     <w:abstractNumId w:val="10"/>
   </w:num>
-  <w:num w:numId="2" w16cid:durableId="937295982">
+  <w:num w:numId="37" w16cid:durableId="284966307">
+    <w:abstractNumId w:val="13"/>
+  </w:num>
+  <w:num w:numId="38" w16cid:durableId="1705716983">
+    <w:abstractNumId w:val="8"/>
+  </w:num>
+  <w:num w:numId="39" w16cid:durableId="317152573">
+    <w:abstractNumId w:val="43"/>
+  </w:num>
+  <w:num w:numId="40" w16cid:durableId="1202522165">
+    <w:abstractNumId w:val="19"/>
+  </w:num>
+  <w:num w:numId="41" w16cid:durableId="1043099465">
+    <w:abstractNumId w:val="50"/>
+  </w:num>
+  <w:num w:numId="42" w16cid:durableId="304893680">
+    <w:abstractNumId w:val="14"/>
+  </w:num>
+  <w:num w:numId="43" w16cid:durableId="185287902">
+    <w:abstractNumId w:val="20"/>
+  </w:num>
+  <w:num w:numId="44" w16cid:durableId="1871412778">
+    <w:abstractNumId w:val="51"/>
+  </w:num>
+  <w:num w:numId="45" w16cid:durableId="1914193775">
+    <w:abstractNumId w:val="5"/>
+  </w:num>
+  <w:num w:numId="46" w16cid:durableId="639847530">
+    <w:abstractNumId w:val="21"/>
+  </w:num>
+  <w:num w:numId="47" w16cid:durableId="181090987">
+    <w:abstractNumId w:val="46"/>
+  </w:num>
+  <w:num w:numId="48" w16cid:durableId="373509277">
     <w:abstractNumId w:val="29"/>
   </w:num>
-  <w:num w:numId="3" w16cid:durableId="1321158671">
-    <w:abstractNumId w:val="5"/>
+  <w:num w:numId="49" w16cid:durableId="1953900796">
+    <w:abstractNumId w:val="38"/>
   </w:num>
-  <w:num w:numId="4" w16cid:durableId="623853689">
-    <w:abstractNumId w:val="6"/>
+  <w:num w:numId="50" w16cid:durableId="1108357438">
+    <w:abstractNumId w:val="22"/>
   </w:num>
-  <w:num w:numId="5" w16cid:durableId="38284580">
-    <w:abstractNumId w:val="11"/>
+  <w:num w:numId="51" w16cid:durableId="1610769889">
+    <w:abstractNumId w:val="25"/>
   </w:num>
-  <w:num w:numId="6" w16cid:durableId="447773413">
-    <w:abstractNumId w:val="3"/>
+  <w:num w:numId="52" w16cid:durableId="1157459375">
+    <w:abstractNumId w:val="9"/>
   </w:num>
-  <w:num w:numId="7" w16cid:durableId="261037924">
-    <w:abstractNumId w:val="16"/>
+  <w:num w:numId="53" w16cid:durableId="1222249826">
+    <w:abstractNumId w:val="17"/>
   </w:num>
-  <w:num w:numId="8" w16cid:durableId="1060664745">
-    <w:abstractNumId w:val="35"/>
+  <w:num w:numId="54" w16cid:durableId="1521889262">
+    <w:abstractNumId w:val="55"/>
   </w:num>
-  <w:num w:numId="9" w16cid:durableId="1825929845">
-    <w:abstractNumId w:val="39"/>
-  </w:num>
-  <w:num w:numId="10" w16cid:durableId="1433470224">
-    <w:abstractNumId w:val="28"/>
-  </w:num>
-  <w:num w:numId="11" w16cid:durableId="1968470474">
-    <w:abstractNumId w:val="14"/>
-  </w:num>
-  <w:num w:numId="12" w16cid:durableId="308098770">
-    <w:abstractNumId w:val="0"/>
-  </w:num>
-  <w:num w:numId="13" w16cid:durableId="1819027248">
-    <w:abstractNumId w:val="23"/>
-  </w:num>
-  <w:num w:numId="14" w16cid:durableId="1197893986">
-    <w:abstractNumId w:val="30"/>
-  </w:num>
-  <w:num w:numId="15" w16cid:durableId="1762216064">
+  <w:num w:numId="55" w16cid:durableId="317392839">
     <w:abstractNumId w:val="2"/>
   </w:num>
-  <w:num w:numId="16" w16cid:durableId="2004770428">
+  <w:num w:numId="56" w16cid:durableId="16198650">
     <w:abstractNumId w:val="32"/>
-  </w:num>
-  <w:num w:numId="17" w16cid:durableId="1407141635">
-    <w:abstractNumId w:val="22"/>
-  </w:num>
-  <w:num w:numId="18" w16cid:durableId="2051492708">
-    <w:abstractNumId w:val="36"/>
-  </w:num>
-  <w:num w:numId="19" w16cid:durableId="1316648015">
-    <w:abstractNumId w:val="25"/>
-  </w:num>
-  <w:num w:numId="20" w16cid:durableId="2045329744">
-    <w:abstractNumId w:val="27"/>
-  </w:num>
-  <w:num w:numId="21" w16cid:durableId="1114787726">
-    <w:abstractNumId w:val="9"/>
-  </w:num>
-  <w:num w:numId="22" w16cid:durableId="284966307">
-    <w:abstractNumId w:val="12"/>
-  </w:num>
-  <w:num w:numId="23" w16cid:durableId="1705716983">
-    <w:abstractNumId w:val="7"/>
-  </w:num>
-  <w:num w:numId="24" w16cid:durableId="317152573">
-    <w:abstractNumId w:val="33"/>
-  </w:num>
-  <w:num w:numId="25" w16cid:durableId="1202522165">
-    <w:abstractNumId w:val="17"/>
-  </w:num>
-  <w:num w:numId="26" w16cid:durableId="1043099465">
-    <w:abstractNumId w:val="37"/>
-  </w:num>
-  <w:num w:numId="27" w16cid:durableId="304893680">
-    <w:abstractNumId w:val="13"/>
-  </w:num>
-  <w:num w:numId="28" w16cid:durableId="185287902">
-    <w:abstractNumId w:val="18"/>
-  </w:num>
-  <w:num w:numId="29" w16cid:durableId="1871412778">
-    <w:abstractNumId w:val="38"/>
-  </w:num>
-  <w:num w:numId="30" w16cid:durableId="1914193775">
-    <w:abstractNumId w:val="4"/>
-  </w:num>
-  <w:num w:numId="31" w16cid:durableId="639847530">
-    <w:abstractNumId w:val="19"/>
-  </w:num>
-  <w:num w:numId="32" w16cid:durableId="181090987">
-    <w:abstractNumId w:val="34"/>
-  </w:num>
-  <w:num w:numId="33" w16cid:durableId="373509277">
-    <w:abstractNumId w:val="24"/>
-  </w:num>
-  <w:num w:numId="34" w16cid:durableId="1953900796">
-    <w:abstractNumId w:val="31"/>
-  </w:num>
-  <w:num w:numId="35" w16cid:durableId="1108357438">
-    <w:abstractNumId w:val="20"/>
-  </w:num>
-  <w:num w:numId="36" w16cid:durableId="1610769889">
-    <w:abstractNumId w:val="21"/>
-  </w:num>
-  <w:num w:numId="37" w16cid:durableId="1157459375">
-    <w:abstractNumId w:val="8"/>
-  </w:num>
-  <w:num w:numId="38" w16cid:durableId="1222249826">
-    <w:abstractNumId w:val="15"/>
-  </w:num>
-  <w:num w:numId="39" w16cid:durableId="1521889262">
-    <w:abstractNumId w:val="40"/>
-  </w:num>
-  <w:num w:numId="40" w16cid:durableId="317392839">
-    <w:abstractNumId w:val="1"/>
-  </w:num>
-  <w:num w:numId="41" w16cid:durableId="16198650">
-    <w:abstractNumId w:val="26"/>
   </w:num>
 </w:numbering>
 </file>
@@ -14051,7 +17095,7 @@
       <w:keepNext/>
       <w:keepLines/>
       <w:numPr>
-        <w:numId w:val="37"/>
+        <w:numId w:val="52"/>
       </w:numPr>
       <w:outlineLvl w:val="0"/>
     </w:pPr>
@@ -14078,7 +17122,7 @@
       <w:keepLines/>
       <w:numPr>
         <w:ilvl w:val="1"/>
-        <w:numId w:val="37"/>
+        <w:numId w:val="52"/>
       </w:numPr>
       <w:outlineLvl w:val="1"/>
     </w:pPr>
@@ -14105,7 +17149,7 @@
       <w:keepLines/>
       <w:numPr>
         <w:ilvl w:val="2"/>
-        <w:numId w:val="37"/>
+        <w:numId w:val="52"/>
       </w:numPr>
       <w:outlineLvl w:val="2"/>
     </w:pPr>
@@ -14130,7 +17174,7 @@
       <w:keepLines/>
       <w:numPr>
         <w:ilvl w:val="3"/>
-        <w:numId w:val="37"/>
+        <w:numId w:val="52"/>
       </w:numPr>
       <w:spacing w:before="80" w:after="40"/>
       <w:outlineLvl w:val="3"/>
@@ -14253,6 +17297,7 @@
   <w:style w:type="character" w:default="1" w:styleId="DefaultParagraphFont">
     <w:name w:val="Default Paragraph Font"/>
     <w:uiPriority w:val="1"/>
+    <w:semiHidden/>
     <w:unhideWhenUsed/>
   </w:style>
   <w:style w:type="table" w:default="1" w:styleId="TableNormal">
@@ -14988,6 +18033,15 @@
 </file>
 
 <file path=customXml/item1.xml><?xml version="1.0" encoding="utf-8"?>
+<?mso-contentType ?>
+<FormTemplates xmlns="http://schemas.microsoft.com/sharepoint/v3/contenttype/forms">
+  <Display>DocumentLibraryForm</Display>
+  <Edit>DocumentLibraryForm</Edit>
+  <New>DocumentLibraryForm</New>
+</FormTemplates>
+</file>
+
+<file path=customXml/item2.xml><?xml version="1.0" encoding="utf-8"?>
 <ct:contentTypeSchema xmlns:ct="http://schemas.microsoft.com/office/2006/metadata/contentType" xmlns:ma="http://schemas.microsoft.com/office/2006/metadata/properties/metaAttributes" ct:_="" ma:_="" ma:contentTypeName="Document" ma:contentTypeID="0x01010021BBD6B6155EAB458E8F4AFDD1BF2AE4" ma:contentTypeVersion="4" ma:contentTypeDescription="Create a new document." ma:contentTypeScope="" ma:versionID="03256f6ec76482e93d91a8e5c73e4ae2">
   <xsd:schema xmlns:xsd="http://www.w3.org/2001/XMLSchema" xmlns:xs="http://www.w3.org/2001/XMLSchema" xmlns:p="http://schemas.microsoft.com/office/2006/metadata/properties" xmlns:ns3="8259cffa-dc7c-4322-b9bf-b53014ff4ed7" targetNamespace="http://schemas.microsoft.com/office/2006/metadata/properties" ma:root="true" ma:fieldsID="b600139c2c304c0405743e2ebfdf8c87" ns3:_="">
     <xsd:import namespace="8259cffa-dc7c-4322-b9bf-b53014ff4ed7"/>
@@ -15131,26 +18185,25 @@
 </ct:contentTypeSchema>
 </file>
 
-<file path=customXml/item2.xml><?xml version="1.0" encoding="utf-8"?>
-<?mso-contentType ?>
-<FormTemplates xmlns="http://schemas.microsoft.com/sharepoint/v3/contenttype/forms">
-  <Display>DocumentLibraryForm</Display>
-  <Edit>DocumentLibraryForm</Edit>
-  <New>DocumentLibraryForm</New>
-</FormTemplates>
-</file>
-
 <file path=customXml/item3.xml><?xml version="1.0" encoding="utf-8"?>
-<b:Sources xmlns:b="http://schemas.openxmlformats.org/officeDocument/2006/bibliography" xmlns="http://schemas.openxmlformats.org/officeDocument/2006/bibliography" SelectedStyle="\APASixthEditionOfficeOnline.xsl" StyleName="APA" Version="6"/>
-</file>
-
-<file path=customXml/item4.xml><?xml version="1.0" encoding="utf-8"?>
 <p:properties xmlns:p="http://schemas.microsoft.com/office/2006/metadata/properties" xmlns:xsi="http://www.w3.org/2001/XMLSchema-instance" xmlns:pc="http://schemas.microsoft.com/office/infopath/2007/PartnerControls">
   <documentManagement/>
 </p:properties>
 </file>
 
+<file path=customXml/item4.xml><?xml version="1.0" encoding="utf-8"?>
+<b:Sources xmlns:b="http://schemas.openxmlformats.org/officeDocument/2006/bibliography" xmlns="http://schemas.openxmlformats.org/officeDocument/2006/bibliography" SelectedStyle="\APASixthEditionOfficeOnline.xsl" StyleName="APA" Version="6"/>
+</file>
+
 <file path=customXml/itemProps1.xml><?xml version="1.0" encoding="utf-8"?>
+<ds:datastoreItem xmlns:ds="http://schemas.openxmlformats.org/officeDocument/2006/customXml" ds:itemID="{322BDA1C-4E55-4EAD-99A4-81444F245654}">
+  <ds:schemaRefs>
+    <ds:schemaRef ds:uri="http://schemas.microsoft.com/sharepoint/v3/contenttype/forms"/>
+  </ds:schemaRefs>
+</ds:datastoreItem>
+</file>
+
+<file path=customXml/itemProps2.xml><?xml version="1.0" encoding="utf-8"?>
 <ds:datastoreItem xmlns:ds="http://schemas.openxmlformats.org/officeDocument/2006/customXml" ds:itemID="{5F4C883B-3873-4F00-818D-D6FD9B0A41FB}">
   <ds:schemaRefs>
     <ds:schemaRef ds:uri="http://schemas.microsoft.com/office/2006/metadata/contentType"/>
@@ -15168,27 +18221,19 @@
 </ds:datastoreItem>
 </file>
 
-<file path=customXml/itemProps2.xml><?xml version="1.0" encoding="utf-8"?>
-<ds:datastoreItem xmlns:ds="http://schemas.openxmlformats.org/officeDocument/2006/customXml" ds:itemID="{322BDA1C-4E55-4EAD-99A4-81444F245654}">
-  <ds:schemaRefs>
-    <ds:schemaRef ds:uri="http://schemas.microsoft.com/sharepoint/v3/contenttype/forms"/>
-  </ds:schemaRefs>
-</ds:datastoreItem>
-</file>
-
 <file path=customXml/itemProps3.xml><?xml version="1.0" encoding="utf-8"?>
-<ds:datastoreItem xmlns:ds="http://schemas.openxmlformats.org/officeDocument/2006/customXml" ds:itemID="{CDF80211-26FE-4C3F-BC82-FEE9B878995E}">
-  <ds:schemaRefs>
-    <ds:schemaRef ds:uri="http://schemas.openxmlformats.org/officeDocument/2006/bibliography"/>
-  </ds:schemaRefs>
-</ds:datastoreItem>
-</file>
-
-<file path=customXml/itemProps4.xml><?xml version="1.0" encoding="utf-8"?>
 <ds:datastoreItem xmlns:ds="http://schemas.openxmlformats.org/officeDocument/2006/customXml" ds:itemID="{C61E4D5C-3526-436D-97FD-FAC2DC32335B}">
   <ds:schemaRefs>
     <ds:schemaRef ds:uri="http://schemas.microsoft.com/office/2006/metadata/properties"/>
     <ds:schemaRef ds:uri="http://schemas.microsoft.com/office/infopath/2007/PartnerControls"/>
   </ds:schemaRefs>
 </ds:datastoreItem>
+</file>
+
+<file path=customXml/itemProps4.xml><?xml version="1.0" encoding="utf-8"?>
+<ds:datastoreItem xmlns:ds="http://schemas.openxmlformats.org/officeDocument/2006/customXml" ds:itemID="{CDF80211-26FE-4C3F-BC82-FEE9B878995E}">
+  <ds:schemaRefs>
+    <ds:schemaRef ds:uri="http://schemas.openxmlformats.org/officeDocument/2006/bibliography"/>
+  </ds:schemaRefs>
+</ds:datastoreItem>
 </file>
</xml_diff>